<commit_message>
Acutalizacion en base de datos
</commit_message>
<xml_diff>
--- a/Nuevos errores jaja.docx
+++ b/Nuevos errores jaja.docx
@@ -90,15 +90,33 @@
         </w:numPr>
       </w:pPr>
       <w:r>
-        <w:t xml:space="preserve">Yo quiero guardar datos </w:t>
-      </w:r>
-      <w:proofErr w:type="gramStart"/>
-      <w:r>
-        <w:t>con ,</w:t>
-      </w:r>
-      <w:proofErr w:type="gramEnd"/>
-      <w:r>
-        <w:t xml:space="preserve"> (coma), por </w:t>
+        <w:t>El peso corporal me debe permitir guardar con , (coma). Eje: 80,5.</w:t>
+      </w:r>
+    </w:p>
+    <w:p>
+      <w:pPr>
+        <w:pStyle w:val="Prrafodelista"/>
+        <w:numPr>
+          <w:ilvl w:val="0"/>
+          <w:numId w:val="3"/>
+        </w:numPr>
+      </w:pPr>
+      <w:r>
+        <w:t>El rm porcentual guarda en la Base con muchos números después de la coma, debería guardar con 2 o 3 numeros después de la coma.</w:t>
+      </w:r>
+      <w:bookmarkStart w:id="0" w:name="_GoBack"/>
+      <w:bookmarkEnd w:id="0"/>
+    </w:p>
+    <w:p>
+      <w:pPr>
+        <w:pStyle w:val="Prrafodelista"/>
+        <w:numPr>
+          <w:ilvl w:val="0"/>
+          <w:numId w:val="3"/>
+        </w:numPr>
+      </w:pPr>
+      <w:r>
+        <w:t xml:space="preserve">Yo quiero guardar datos con , (coma), por </w:t>
       </w:r>
       <w:r>
         <w:t>ejemplo</w:t>
@@ -170,15 +188,7 @@
         </w:rPr>
       </w:pPr>
       <w:r>
-        <w:t xml:space="preserve">Si es posible en el mes indicador que aparezca mes-año y no </w:t>
-      </w:r>
-      <w:proofErr w:type="spellStart"/>
-      <w:r>
-        <w:t>dia</w:t>
-      </w:r>
-      <w:proofErr w:type="spellEnd"/>
-      <w:r>
-        <w:t>-mes-año</w:t>
+        <w:t>Si es posible en el mes indicador que aparezca mes-año y no dia-mes-año</w:t>
       </w:r>
       <w:r>
         <w:t xml:space="preserve"> </w:t>
@@ -187,31 +197,14 @@
         <w:rPr>
           <w:color w:val="FF0000"/>
         </w:rPr>
-        <w:t xml:space="preserve">la única es agregar un </w:t>
-      </w:r>
-      <w:proofErr w:type="spellStart"/>
-      <w:r>
-        <w:rPr>
-          <w:color w:val="FF0000"/>
-        </w:rPr>
-        <w:t>select</w:t>
-      </w:r>
-      <w:proofErr w:type="spellEnd"/>
-      <w:r>
-        <w:rPr>
-          <w:color w:val="FF0000"/>
-        </w:rPr>
-        <w:t xml:space="preserve"> con los meses y otro con los años.</w:t>
+        <w:t>la única es agregar un select con los meses y otro con los años.</w:t>
       </w:r>
     </w:p>
     <w:p/>
     <w:p/>
     <w:p/>
     <w:p>
-      <w:bookmarkStart w:id="0" w:name="_GoBack"/>
-      <w:bookmarkEnd w:id="0"/>
-      <w:r>
-        <w:lastRenderedPageBreak/>
+      <w:r>
         <w:t>Indicadores Semanales</w:t>
       </w:r>
     </w:p>
@@ -245,15 +238,7 @@
         </w:numPr>
       </w:pPr>
       <w:r>
-        <w:t xml:space="preserve">Cuando pongo el cliente y el mes, me da </w:t>
-      </w:r>
-      <w:proofErr w:type="gramStart"/>
-      <w:r>
-        <w:t>error</w:t>
-      </w:r>
-      <w:proofErr w:type="gramEnd"/>
-      <w:r>
-        <w:t xml:space="preserve"> pero me muestra los resultados de abajo. Si vuelvo a presionar buscar aparecen los indicadores</w:t>
+        <w:t>Cuando pongo el cliente y el mes, me da error pero me muestra los resultados de abajo. Si vuelvo a presionar buscar aparecen los indicadores</w:t>
       </w:r>
       <w:r>
         <w:t>.</w:t>
@@ -268,35 +253,13 @@
         </w:numPr>
       </w:pPr>
       <w:r>
-        <w:t xml:space="preserve">Si se puede, en el </w:t>
-      </w:r>
-      <w:proofErr w:type="spellStart"/>
-      <w:r>
-        <w:t>label</w:t>
-      </w:r>
-      <w:proofErr w:type="spellEnd"/>
-      <w:r>
-        <w:t xml:space="preserve"> mes que aparezca mes-año y no día-mes-año. </w:t>
+        <w:t xml:space="preserve">Si se puede, en el label mes que aparezca mes-año y no día-mes-año. </w:t>
       </w:r>
       <w:r>
         <w:rPr>
           <w:color w:val="FF0000"/>
         </w:rPr>
-        <w:t xml:space="preserve">la única es agregar un </w:t>
-      </w:r>
-      <w:proofErr w:type="spellStart"/>
-      <w:r>
-        <w:rPr>
-          <w:color w:val="FF0000"/>
-        </w:rPr>
-        <w:t>select</w:t>
-      </w:r>
-      <w:proofErr w:type="spellEnd"/>
-      <w:r>
-        <w:rPr>
-          <w:color w:val="FF0000"/>
-        </w:rPr>
-        <w:t xml:space="preserve"> con los meses y otro con los años.</w:t>
+        <w:t>la única es agregar un select con los meses y otro con los años.</w:t>
       </w:r>
     </w:p>
     <w:p/>
@@ -320,15 +283,7 @@
         </w:numPr>
       </w:pPr>
       <w:r>
-        <w:t xml:space="preserve">En mes a pagar, que aparezca el mes-año y no </w:t>
-      </w:r>
-      <w:proofErr w:type="spellStart"/>
-      <w:r>
-        <w:t>dia</w:t>
-      </w:r>
-      <w:proofErr w:type="spellEnd"/>
-      <w:r>
-        <w:t>-mes-año.</w:t>
+        <w:t>En mes a pagar, que aparezca el mes-año y no dia-mes-año.</w:t>
       </w:r>
       <w:r>
         <w:rPr>
@@ -340,21 +295,7 @@
         <w:rPr>
           <w:color w:val="FF0000"/>
         </w:rPr>
-        <w:t xml:space="preserve">la única es agregar un </w:t>
-      </w:r>
-      <w:proofErr w:type="spellStart"/>
-      <w:r>
-        <w:rPr>
-          <w:color w:val="FF0000"/>
-        </w:rPr>
-        <w:t>select</w:t>
-      </w:r>
-      <w:proofErr w:type="spellEnd"/>
-      <w:r>
-        <w:rPr>
-          <w:color w:val="FF0000"/>
-        </w:rPr>
-        <w:t xml:space="preserve"> con los meses y otro con los años.</w:t>
+        <w:t>la única es agregar un select con los meses y otro con los años.</w:t>
       </w:r>
     </w:p>
     <w:p>
@@ -371,23 +312,7 @@
         </w:numPr>
       </w:pPr>
       <w:r>
-        <w:t xml:space="preserve">Hay un caso </w:t>
-      </w:r>
-      <w:proofErr w:type="gramStart"/>
-      <w:r>
-        <w:t>que</w:t>
-      </w:r>
-      <w:proofErr w:type="gramEnd"/>
-      <w:r>
-        <w:t xml:space="preserve"> si yo creo un nuevo cliente, y le hago indicadores de este mes, del que viene, y del que viene, la cantidad que sean, no me aparece como deudor. </w:t>
-      </w:r>
-      <w:proofErr w:type="spellStart"/>
-      <w:r>
-        <w:t>Recien</w:t>
-      </w:r>
-      <w:proofErr w:type="spellEnd"/>
-      <w:r>
-        <w:t xml:space="preserve"> cuando realiza el pago de un primer mes, me empiezan a aparecer las deudas.</w:t>
+        <w:t>Hay un caso que si yo creo un nuevo cliente, y le hago indicadores de este mes, del que viene, y del que viene, la cantidad que sean, no me aparece como deudor. Recien cuando realiza el pago de un primer mes, me empiezan a aparecer las deudas.</w:t>
       </w:r>
     </w:p>
     <w:p>

</xml_diff>

<commit_message>
solucion de control de deudores en base a indicadores en proceso
</commit_message>
<xml_diff>
--- a/Nuevos errores jaja.docx
+++ b/Nuevos errores jaja.docx
@@ -1,6 +1,6 @@
 
 <file path=word/document.xml><?xml version="1.0" encoding="utf-8"?>
-<w:document xmlns:wpc="http://schemas.microsoft.com/office/word/2010/wordprocessingCanvas" xmlns:cx="http://schemas.microsoft.com/office/drawing/2014/chartex" xmlns:mc="http://schemas.openxmlformats.org/markup-compatibility/2006" xmlns:o="urn:schemas-microsoft-com:office:office" xmlns:r="http://schemas.openxmlformats.org/officeDocument/2006/relationships" xmlns:m="http://schemas.openxmlformats.org/officeDocument/2006/math" xmlns:v="urn:schemas-microsoft-com:vml" xmlns:wp14="http://schemas.microsoft.com/office/word/2010/wordprocessingDrawing" xmlns:wp="http://schemas.openxmlformats.org/drawingml/2006/wordprocessingDrawing" xmlns:w10="urn:schemas-microsoft-com:office:word" xmlns:w="http://schemas.openxmlformats.org/wordprocessingml/2006/main" xmlns:w14="http://schemas.microsoft.com/office/word/2010/wordml" xmlns:w15="http://schemas.microsoft.com/office/word/2012/wordml" xmlns:w16se="http://schemas.microsoft.com/office/word/2015/wordml/symex" xmlns:wpg="http://schemas.microsoft.com/office/word/2010/wordprocessingGroup" xmlns:wpi="http://schemas.microsoft.com/office/word/2010/wordprocessingInk" xmlns:wne="http://schemas.microsoft.com/office/word/2006/wordml" xmlns:wps="http://schemas.microsoft.com/office/word/2010/wordprocessingShape" mc:Ignorable="w14 w15 w16se wp14">
+<w:document xmlns:wpc="http://schemas.microsoft.com/office/word/2010/wordprocessingCanvas" xmlns:mc="http://schemas.openxmlformats.org/markup-compatibility/2006" xmlns:o="urn:schemas-microsoft-com:office:office" xmlns:r="http://schemas.openxmlformats.org/officeDocument/2006/relationships" xmlns:m="http://schemas.openxmlformats.org/officeDocument/2006/math" xmlns:v="urn:schemas-microsoft-com:vml" xmlns:wp14="http://schemas.microsoft.com/office/word/2010/wordprocessingDrawing" xmlns:wp="http://schemas.openxmlformats.org/drawingml/2006/wordprocessingDrawing" xmlns:w10="urn:schemas-microsoft-com:office:word" xmlns:w="http://schemas.openxmlformats.org/wordprocessingml/2006/main" xmlns:w14="http://schemas.microsoft.com/office/word/2010/wordml" xmlns:w15="http://schemas.microsoft.com/office/word/2012/wordml" xmlns:wpg="http://schemas.microsoft.com/office/word/2010/wordprocessingGroup" xmlns:wpi="http://schemas.microsoft.com/office/word/2010/wordprocessingInk" xmlns:wne="http://schemas.microsoft.com/office/word/2006/wordml" xmlns:wps="http://schemas.microsoft.com/office/word/2010/wordprocessingShape" mc:Ignorable="w14 w15 wp14">
   <w:body>
     <w:p>
       <w:r>
@@ -26,20 +26,9 @@
         </w:numPr>
       </w:pPr>
       <w:r>
-        <w:t>M</w:t>
-      </w:r>
-      <w:r>
-        <w:t>e debe permitir modificar y eliminar los resultados almacenados</w:t>
-      </w:r>
-      <w:r>
-        <w:t xml:space="preserve"> tanto de ejercicios de Fuerza como de no fuerza</w:t>
-      </w:r>
-      <w:r>
-        <w:t>, ejemplo: Modificar el máximo peso de remo, o la altura de los saltos, etc.</w:t>
-      </w:r>
-    </w:p>
-    <w:p/>
-    <w:p/>
+        <w:t>Si me debe permitir modificar y eliminar los resultados almacenados.</w:t>
+      </w:r>
+    </w:p>
     <w:p>
       <w:r>
         <w:t>CLIENTES:</w:t>
@@ -62,8 +51,6 @@
         <w:t>Al borrar un cliente se borra bien. La duda es: Si el cliente después vuelve y lo quiero agregar de nuevo al sistema, ya me aparece como que su DNI y correo existen.</w:t>
       </w:r>
     </w:p>
-    <w:p/>
-    <w:p/>
     <w:p>
       <w:r>
         <w:t>Test Incremental:</w:t>
@@ -78,6 +65,9 @@
         </w:numPr>
       </w:pPr>
       <w:r>
+        <w:rPr>
+          <w:color w:val="70AD47" w:themeColor="accent6"/>
+        </w:rPr>
         <w:t>Al guardar la serie me da error.</w:t>
       </w:r>
     </w:p>
@@ -88,9 +78,41 @@
           <w:ilvl w:val="0"/>
           <w:numId w:val="3"/>
         </w:numPr>
-      </w:pPr>
-      <w:r>
-        <w:t>El peso corporal me debe permitir guardar con , (coma). Eje: 80,5.</w:t>
+        <w:rPr>
+          <w:color w:val="70AD47" w:themeColor="accent6"/>
+        </w:rPr>
+      </w:pPr>
+      <w:r>
+        <w:rPr>
+          <w:color w:val="70AD47" w:themeColor="accent6"/>
+        </w:rPr>
+        <w:t xml:space="preserve">Yo quiero guardar datos </w:t>
+      </w:r>
+      <w:proofErr w:type="gramStart"/>
+      <w:r>
+        <w:rPr>
+          <w:color w:val="70AD47" w:themeColor="accent6"/>
+        </w:rPr>
+        <w:t>con ,</w:t>
+      </w:r>
+      <w:proofErr w:type="gramEnd"/>
+      <w:r>
+        <w:rPr>
+          <w:color w:val="70AD47" w:themeColor="accent6"/>
+        </w:rPr>
+        <w:t xml:space="preserve"> (coma), por </w:t>
+      </w:r>
+      <w:r>
+        <w:rPr>
+          <w:color w:val="70AD47" w:themeColor="accent6"/>
+        </w:rPr>
+        <w:t>ejemplo</w:t>
+      </w:r>
+      <w:r>
+        <w:rPr>
+          <w:color w:val="70AD47" w:themeColor="accent6"/>
+        </w:rPr>
+        <w:t xml:space="preserve">: Fuerza impulsiva: 100,5. En la base de datos se guardan con decimales, si no todos datos enteros. </w:t>
       </w:r>
     </w:p>
     <w:p>
@@ -100,12 +122,16 @@
           <w:ilvl w:val="0"/>
           <w:numId w:val="3"/>
         </w:numPr>
-      </w:pPr>
-      <w:r>
-        <w:t>El rm porcentual guarda en la Base con muchos números después de la coma, debería guardar con 2 o 3 numeros después de la coma.</w:t>
-      </w:r>
-      <w:bookmarkStart w:id="0" w:name="_GoBack"/>
-      <w:bookmarkEnd w:id="0"/>
+        <w:rPr>
+          <w:color w:val="70AD47" w:themeColor="accent6"/>
+        </w:rPr>
+      </w:pPr>
+      <w:r>
+        <w:rPr>
+          <w:color w:val="70AD47" w:themeColor="accent6"/>
+        </w:rPr>
+        <w:t>Al enviar los datos, se debe refrescar la página. Si bien parece que refresca, no me deja agregar nuevas series a menos que haga F5.</w:t>
+      </w:r>
     </w:p>
     <w:p>
       <w:pPr>
@@ -116,55 +142,46 @@
         </w:numPr>
       </w:pPr>
       <w:r>
-        <w:t xml:space="preserve">Yo quiero guardar datos con , (coma), por </w:t>
-      </w:r>
-      <w:r>
+        <w:rPr>
+          <w:color w:val="FFC000"/>
+        </w:rPr>
+        <w:t xml:space="preserve">Si yo pongo por </w:t>
+      </w:r>
+      <w:r>
+        <w:rPr>
+          <w:color w:val="FFC000"/>
+        </w:rPr>
         <w:t>ejemplo</w:t>
       </w:r>
       <w:r>
-        <w:t xml:space="preserve">: Fuerza impulsiva: 100,5. En la base de datos se guardan con decimales, si no todos datos enteros. </w:t>
-      </w:r>
-    </w:p>
-    <w:p>
-      <w:pPr>
-        <w:pStyle w:val="Prrafodelista"/>
-        <w:numPr>
-          <w:ilvl w:val="0"/>
-          <w:numId w:val="3"/>
-        </w:numPr>
-      </w:pPr>
-      <w:r>
-        <w:t>Al enviar los datos, se debe refrescar la página.</w:t>
-      </w:r>
-      <w:r>
-        <w:t xml:space="preserve"> Si bien parece que refresca, no me deja agregar nuevas series a menos que haga F5.</w:t>
-      </w:r>
-    </w:p>
-    <w:p>
-      <w:pPr>
-        <w:pStyle w:val="Prrafodelista"/>
-        <w:numPr>
-          <w:ilvl w:val="0"/>
-          <w:numId w:val="3"/>
-        </w:numPr>
-      </w:pPr>
-      <w:r>
-        <w:t xml:space="preserve">Si yo pongo por </w:t>
-      </w:r>
-      <w:r>
-        <w:t>ejemplo</w:t>
-      </w:r>
-      <w:r>
+        <w:rPr>
+          <w:color w:val="FFC000"/>
+        </w:rPr>
         <w:t xml:space="preserve"> 3 series, y borro 1, me quedan 2. Pero si después le vuelvo a agregar 1, volverían a quedar 3 series, y en la base de datos figuran como 4, es decir que suma la borrada.</w:t>
       </w:r>
-    </w:p>
-    <w:p/>
+      <w:r>
+        <w:rPr>
+          <w:color w:val="FFC000"/>
+        </w:rPr>
+        <w:t xml:space="preserve"> </w:t>
+      </w:r>
+      <w:r>
+        <w:rPr>
+          <w:color w:val="70AD47" w:themeColor="accent6"/>
+        </w:rPr>
+        <w:t>CREO QUE YA ESTA CONTROLAR</w:t>
+      </w:r>
+    </w:p>
+    <w:p>
+      <w:r>
+        <w:t>NO FUERZA:</w:t>
+      </w:r>
+    </w:p>
     <w:p>
       <w:r>
         <w:t>DEBERIA MOSTRAR LOS DATOS TANTO DE FUERZA COMO DE NO FUERZA AJENO A LOS REPORTES.</w:t>
       </w:r>
     </w:p>
-    <w:p/>
     <w:p/>
     <w:p>
       <w:r>
@@ -183,26 +200,48 @@
           <w:ilvl w:val="0"/>
           <w:numId w:val="4"/>
         </w:numPr>
-        <w:rPr>
-          <w:color w:val="FF0000"/>
-        </w:rPr>
-      </w:pPr>
-      <w:r>
-        <w:t>Si es posible en el mes indicador que aparezca mes-año y no dia-mes-año</w:t>
-      </w:r>
-      <w:r>
-        <w:t xml:space="preserve"> </w:t>
-      </w:r>
-      <w:r>
-        <w:rPr>
-          <w:color w:val="FF0000"/>
-        </w:rPr>
-        <w:t>la única es agregar un select con los meses y otro con los años.</w:t>
-      </w:r>
-    </w:p>
-    <w:p/>
-    <w:p/>
-    <w:p/>
+      </w:pPr>
+      <w:r>
+        <w:rPr>
+          <w:color w:val="70AD47" w:themeColor="accent6"/>
+        </w:rPr>
+        <w:t xml:space="preserve">Si es posible en el mes indicador que aparezca mes-año y no </w:t>
+      </w:r>
+      <w:proofErr w:type="spellStart"/>
+      <w:r>
+        <w:rPr>
+          <w:color w:val="70AD47" w:themeColor="accent6"/>
+        </w:rPr>
+        <w:t>dia</w:t>
+      </w:r>
+      <w:proofErr w:type="spellEnd"/>
+      <w:r>
+        <w:rPr>
+          <w:color w:val="70AD47" w:themeColor="accent6"/>
+        </w:rPr>
+        <w:t xml:space="preserve">-mes-año la única es agregar un </w:t>
+      </w:r>
+      <w:proofErr w:type="spellStart"/>
+      <w:r>
+        <w:rPr>
+          <w:color w:val="70AD47" w:themeColor="accent6"/>
+        </w:rPr>
+        <w:t>select</w:t>
+      </w:r>
+      <w:proofErr w:type="spellEnd"/>
+      <w:r>
+        <w:rPr>
+          <w:color w:val="70AD47" w:themeColor="accent6"/>
+        </w:rPr>
+        <w:t xml:space="preserve"> con los meses y otro con los años.</w:t>
+      </w:r>
+    </w:p>
+    <w:p>
+      <w:pPr>
+        <w:pStyle w:val="Prrafodelista"/>
+        <w:ind w:left="360"/>
+      </w:pPr>
+    </w:p>
     <w:p>
       <w:r>
         <w:t>Indicadores Semanales</w:t>
@@ -236,11 +275,20 @@
           <w:ilvl w:val="0"/>
           <w:numId w:val="4"/>
         </w:numPr>
-      </w:pPr>
-      <w:r>
+        <w:rPr>
+          <w:color w:val="70AD47" w:themeColor="accent6"/>
+        </w:rPr>
+      </w:pPr>
+      <w:r>
+        <w:rPr>
+          <w:color w:val="70AD47" w:themeColor="accent6"/>
+        </w:rPr>
         <w:t>Cuando pongo el cliente y el mes, me da error pero me muestra los resultados de abajo. Si vuelvo a presionar buscar aparecen los indicadores</w:t>
       </w:r>
       <w:r>
+        <w:rPr>
+          <w:color w:val="70AD47" w:themeColor="accent6"/>
+        </w:rPr>
         <w:t>.</w:t>
       </w:r>
     </w:p>
@@ -251,15 +299,43 @@
           <w:ilvl w:val="0"/>
           <w:numId w:val="4"/>
         </w:numPr>
-      </w:pPr>
-      <w:r>
-        <w:t xml:space="preserve">Si se puede, en el label mes que aparezca mes-año y no día-mes-año. </w:t>
-      </w:r>
-      <w:r>
-        <w:rPr>
-          <w:color w:val="FF0000"/>
-        </w:rPr>
-        <w:t>la única es agregar un select con los meses y otro con los años.</w:t>
+        <w:rPr>
+          <w:color w:val="70AD47" w:themeColor="accent6"/>
+        </w:rPr>
+      </w:pPr>
+      <w:r>
+        <w:rPr>
+          <w:color w:val="70AD47" w:themeColor="accent6"/>
+        </w:rPr>
+        <w:t xml:space="preserve">Si se puede, en el </w:t>
+      </w:r>
+      <w:proofErr w:type="spellStart"/>
+      <w:r>
+        <w:rPr>
+          <w:color w:val="70AD47" w:themeColor="accent6"/>
+        </w:rPr>
+        <w:t>label</w:t>
+      </w:r>
+      <w:proofErr w:type="spellEnd"/>
+      <w:r>
+        <w:rPr>
+          <w:color w:val="70AD47" w:themeColor="accent6"/>
+        </w:rPr>
+        <w:t xml:space="preserve"> mes que aparezca mes-año y no día-mes-año. la única es agregar un </w:t>
+      </w:r>
+      <w:proofErr w:type="spellStart"/>
+      <w:r>
+        <w:rPr>
+          <w:color w:val="70AD47" w:themeColor="accent6"/>
+        </w:rPr>
+        <w:t>select</w:t>
+      </w:r>
+      <w:proofErr w:type="spellEnd"/>
+      <w:r>
+        <w:rPr>
+          <w:color w:val="70AD47" w:themeColor="accent6"/>
+        </w:rPr>
+        <w:t xml:space="preserve"> con los meses y otro con los años.</w:t>
       </w:r>
     </w:p>
     <w:p/>
@@ -281,21 +357,43 @@
           <w:ilvl w:val="0"/>
           <w:numId w:val="5"/>
         </w:numPr>
-      </w:pPr>
-      <w:r>
-        <w:t>En mes a pagar, que aparezca el mes-año y no dia-mes-año.</w:t>
-      </w:r>
-      <w:r>
-        <w:rPr>
-          <w:color w:val="FF0000"/>
-        </w:rPr>
-        <w:t xml:space="preserve"> </w:t>
-      </w:r>
-      <w:r>
-        <w:rPr>
-          <w:color w:val="FF0000"/>
-        </w:rPr>
-        <w:t>la única es agregar un select con los meses y otro con los años.</w:t>
+        <w:rPr>
+          <w:color w:val="70AD47" w:themeColor="accent6"/>
+        </w:rPr>
+      </w:pPr>
+      <w:r>
+        <w:rPr>
+          <w:color w:val="70AD47" w:themeColor="accent6"/>
+        </w:rPr>
+        <w:t xml:space="preserve">En mes a pagar, que aparezca el mes-año y no </w:t>
+      </w:r>
+      <w:proofErr w:type="spellStart"/>
+      <w:r>
+        <w:rPr>
+          <w:color w:val="70AD47" w:themeColor="accent6"/>
+        </w:rPr>
+        <w:t>dia</w:t>
+      </w:r>
+      <w:proofErr w:type="spellEnd"/>
+      <w:r>
+        <w:rPr>
+          <w:color w:val="70AD47" w:themeColor="accent6"/>
+        </w:rPr>
+        <w:t xml:space="preserve">-mes-año. la única es agregar un </w:t>
+      </w:r>
+      <w:proofErr w:type="spellStart"/>
+      <w:r>
+        <w:rPr>
+          <w:color w:val="70AD47" w:themeColor="accent6"/>
+        </w:rPr>
+        <w:t>select</w:t>
+      </w:r>
+      <w:proofErr w:type="spellEnd"/>
+      <w:r>
+        <w:rPr>
+          <w:color w:val="70AD47" w:themeColor="accent6"/>
+        </w:rPr>
+        <w:t xml:space="preserve"> con los meses y otro con los años.</w:t>
       </w:r>
     </w:p>
     <w:p>
@@ -312,7 +410,15 @@
         </w:numPr>
       </w:pPr>
       <w:r>
-        <w:t>Hay un caso que si yo creo un nuevo cliente, y le hago indicadores de este mes, del que viene, y del que viene, la cantidad que sean, no me aparece como deudor. Recien cuando realiza el pago de un primer mes, me empiezan a aparecer las deudas.</w:t>
+        <w:t xml:space="preserve">Hay un caso que si yo creo un nuevo cliente, y le hago indicadores de este mes, del que viene, y del que viene, la cantidad que sean, no me aparece como deudor. </w:t>
+      </w:r>
+      <w:proofErr w:type="spellStart"/>
+      <w:r>
+        <w:t>Recien</w:t>
+      </w:r>
+      <w:proofErr w:type="spellEnd"/>
+      <w:r>
+        <w:t xml:space="preserve"> cuando realiza el pago de un primer mes, me empiezan a aparecer las deudas.</w:t>
       </w:r>
     </w:p>
     <w:p>
@@ -322,19 +428,26 @@
           <w:ilvl w:val="0"/>
           <w:numId w:val="6"/>
         </w:numPr>
-      </w:pPr>
-      <w:r>
         <w:rPr>
           <w:color w:val="FF0000"/>
         </w:rPr>
-        <w:t>Lo tengo que revisar</w:t>
-      </w:r>
-    </w:p>
-    <w:p/>
-    <w:p>
-      <w:r>
-        <w:t>REPORTES</w:t>
-      </w:r>
+      </w:pPr>
+      <w:r>
+        <w:rPr>
+          <w:color w:val="FF0000"/>
+        </w:rPr>
+        <w:t xml:space="preserve">Lo voy a revisar, pero se supone que paga cuando se inscribe </w:t>
+      </w:r>
+      <w:proofErr w:type="spellStart"/>
+      <w:r>
+        <w:rPr>
+          <w:color w:val="FF0000"/>
+        </w:rPr>
+        <w:t>xD</w:t>
+      </w:r>
+      <w:bookmarkStart w:id="0" w:name="_GoBack"/>
+      <w:bookmarkEnd w:id="0"/>
+      <w:proofErr w:type="spellEnd"/>
     </w:p>
     <w:sectPr>
       <w:pgSz w:w="11906" w:h="16838"/>
@@ -347,8 +460,8 @@
 </file>
 
 <file path=word/numbering.xml><?xml version="1.0" encoding="utf-8"?>
-<w:numbering xmlns:wpc="http://schemas.microsoft.com/office/word/2010/wordprocessingCanvas" xmlns:cx="http://schemas.microsoft.com/office/drawing/2014/chartex" xmlns:mc="http://schemas.openxmlformats.org/markup-compatibility/2006" xmlns:o="urn:schemas-microsoft-com:office:office" xmlns:r="http://schemas.openxmlformats.org/officeDocument/2006/relationships" xmlns:m="http://schemas.openxmlformats.org/officeDocument/2006/math" xmlns:v="urn:schemas-microsoft-com:vml" xmlns:wp14="http://schemas.microsoft.com/office/word/2010/wordprocessingDrawing" xmlns:wp="http://schemas.openxmlformats.org/drawingml/2006/wordprocessingDrawing" xmlns:w10="urn:schemas-microsoft-com:office:word" xmlns:w="http://schemas.openxmlformats.org/wordprocessingml/2006/main" xmlns:w14="http://schemas.microsoft.com/office/word/2010/wordml" xmlns:w15="http://schemas.microsoft.com/office/word/2012/wordml" xmlns:w16se="http://schemas.microsoft.com/office/word/2015/wordml/symex" xmlns:wpg="http://schemas.microsoft.com/office/word/2010/wordprocessingGroup" xmlns:wpi="http://schemas.microsoft.com/office/word/2010/wordprocessingInk" xmlns:wne="http://schemas.microsoft.com/office/word/2006/wordml" xmlns:wps="http://schemas.microsoft.com/office/word/2010/wordprocessingShape" mc:Ignorable="w14 w15 w16se wp14">
-  <w:abstractNum w:abstractNumId="0" w15:restartNumberingAfterBreak="0">
+<w:numbering xmlns:wpc="http://schemas.microsoft.com/office/word/2010/wordprocessingCanvas" xmlns:mc="http://schemas.openxmlformats.org/markup-compatibility/2006" xmlns:o="urn:schemas-microsoft-com:office:office" xmlns:r="http://schemas.openxmlformats.org/officeDocument/2006/relationships" xmlns:m="http://schemas.openxmlformats.org/officeDocument/2006/math" xmlns:v="urn:schemas-microsoft-com:vml" xmlns:wp14="http://schemas.microsoft.com/office/word/2010/wordprocessingDrawing" xmlns:wp="http://schemas.openxmlformats.org/drawingml/2006/wordprocessingDrawing" xmlns:w10="urn:schemas-microsoft-com:office:word" xmlns:w="http://schemas.openxmlformats.org/wordprocessingml/2006/main" xmlns:w14="http://schemas.microsoft.com/office/word/2010/wordml" xmlns:w15="http://schemas.microsoft.com/office/word/2012/wordml" xmlns:wpg="http://schemas.microsoft.com/office/word/2010/wordprocessingGroup" xmlns:wpi="http://schemas.microsoft.com/office/word/2010/wordprocessingInk" xmlns:wne="http://schemas.microsoft.com/office/word/2006/wordml" xmlns:wps="http://schemas.microsoft.com/office/word/2010/wordprocessingShape" mc:Ignorable="w14 w15 wp14">
+  <w:abstractNum w:abstractNumId="0">
     <w:nsid w:val="2DA261EF"/>
     <w:multiLevelType w:val="hybridMultilevel"/>
     <w:tmpl w:val="08805F7E"/>
@@ -461,7 +574,7 @@
       </w:rPr>
     </w:lvl>
   </w:abstractNum>
-  <w:abstractNum w:abstractNumId="1" w15:restartNumberingAfterBreak="0">
+  <w:abstractNum w:abstractNumId="1">
     <w:nsid w:val="4889746F"/>
     <w:multiLevelType w:val="hybridMultilevel"/>
     <w:tmpl w:val="81A2A688"/>
@@ -574,7 +687,7 @@
       </w:rPr>
     </w:lvl>
   </w:abstractNum>
-  <w:abstractNum w:abstractNumId="2" w15:restartNumberingAfterBreak="0">
+  <w:abstractNum w:abstractNumId="2">
     <w:nsid w:val="4C2A240C"/>
     <w:multiLevelType w:val="hybridMultilevel"/>
     <w:tmpl w:val="541659F6"/>
@@ -687,7 +800,7 @@
       </w:rPr>
     </w:lvl>
   </w:abstractNum>
-  <w:abstractNum w:abstractNumId="3" w15:restartNumberingAfterBreak="0">
+  <w:abstractNum w:abstractNumId="3">
     <w:nsid w:val="4DEC28C0"/>
     <w:multiLevelType w:val="hybridMultilevel"/>
     <w:tmpl w:val="0F3A928C"/>
@@ -800,7 +913,7 @@
       </w:rPr>
     </w:lvl>
   </w:abstractNum>
-  <w:abstractNum w:abstractNumId="4" w15:restartNumberingAfterBreak="0">
+  <w:abstractNum w:abstractNumId="4">
     <w:nsid w:val="52F95924"/>
     <w:multiLevelType w:val="hybridMultilevel"/>
     <w:tmpl w:val="E1D89942"/>
@@ -913,7 +1026,7 @@
       </w:rPr>
     </w:lvl>
   </w:abstractNum>
-  <w:abstractNum w:abstractNumId="5" w15:restartNumberingAfterBreak="0">
+  <w:abstractNum w:abstractNumId="5">
     <w:nsid w:val="53CF01A4"/>
     <w:multiLevelType w:val="hybridMultilevel"/>
     <w:tmpl w:val="387C3B1C"/>
@@ -1026,7 +1139,7 @@
       </w:rPr>
     </w:lvl>
   </w:abstractNum>
-  <w:abstractNum w:abstractNumId="6" w15:restartNumberingAfterBreak="0">
+  <w:abstractNum w:abstractNumId="6">
     <w:nsid w:val="71202A1E"/>
     <w:multiLevelType w:val="hybridMultilevel"/>
     <w:tmpl w:val="C7AA4DF0"/>
@@ -1164,7 +1277,7 @@
 </file>
 
 <file path=word/styles.xml><?xml version="1.0" encoding="utf-8"?>
-<w:styles xmlns:mc="http://schemas.openxmlformats.org/markup-compatibility/2006" xmlns:r="http://schemas.openxmlformats.org/officeDocument/2006/relationships" xmlns:w="http://schemas.openxmlformats.org/wordprocessingml/2006/main" xmlns:w14="http://schemas.microsoft.com/office/word/2010/wordml" xmlns:w15="http://schemas.microsoft.com/office/word/2012/wordml" xmlns:w16se="http://schemas.microsoft.com/office/word/2015/wordml/symex" mc:Ignorable="w14 w15 w16se">
+<w:styles xmlns:mc="http://schemas.openxmlformats.org/markup-compatibility/2006" xmlns:r="http://schemas.openxmlformats.org/officeDocument/2006/relationships" xmlns:w="http://schemas.openxmlformats.org/wordprocessingml/2006/main" xmlns:w14="http://schemas.microsoft.com/office/word/2010/wordml" xmlns:w15="http://schemas.microsoft.com/office/word/2012/wordml" mc:Ignorable="w14 w15">
   <w:docDefaults>
     <w:rPrDefault>
       <w:rPr>

</xml_diff>

<commit_message>
solucion de errores varios
</commit_message>
<xml_diff>
--- a/Nuevos errores jaja.docx
+++ b/Nuevos errores jaja.docx
@@ -4,17 +4,12 @@
   <w:body>
     <w:p>
       <w:r>
-        <w:t>EJERCICIO:</w:t>
-      </w:r>
-    </w:p>
-    <w:p>
-      <w:pPr>
-        <w:pStyle w:val="Prrafodelista"/>
-      </w:pPr>
-    </w:p>
-    <w:p>
-      <w:r>
-        <w:t>Gestionar Ejercicios:</w:t>
+        <w:t>CLIENTES:</w:t>
+      </w:r>
+    </w:p>
+    <w:p>
+      <w:r>
+        <w:t>Nuevo Cliente:</w:t>
       </w:r>
     </w:p>
     <w:p>
@@ -24,19 +19,29 @@
           <w:ilvl w:val="0"/>
           <w:numId w:val="1"/>
         </w:numPr>
-      </w:pPr>
-      <w:r>
-        <w:t>Si me debe permitir modificar y eliminar los resultados almacenados.</w:t>
-      </w:r>
-    </w:p>
-    <w:p>
-      <w:r>
-        <w:t>CLIENTES:</w:t>
-      </w:r>
-    </w:p>
-    <w:p>
-      <w:r>
-        <w:t>Nuevo Cliente:</w:t>
+        <w:rPr>
+          <w:color w:val="70AD47" w:themeColor="accent6"/>
+        </w:rPr>
+      </w:pPr>
+      <w:r>
+        <w:rPr>
+          <w:color w:val="70AD47" w:themeColor="accent6"/>
+        </w:rPr>
+        <w:t xml:space="preserve">Al querer filtrar un usuario en el buscador, me da error de </w:t>
+      </w:r>
+      <w:proofErr w:type="spellStart"/>
+      <w:r>
+        <w:rPr>
+          <w:color w:val="70AD47" w:themeColor="accent6"/>
+        </w:rPr>
+        <w:t>dataTable</w:t>
+      </w:r>
+      <w:proofErr w:type="spellEnd"/>
+      <w:r>
+        <w:rPr>
+          <w:color w:val="70AD47" w:themeColor="accent6"/>
+        </w:rPr>
+        <w:t>.</w:t>
       </w:r>
     </w:p>
     <w:p>
@@ -52,6 +57,13 @@
       </w:r>
     </w:p>
     <w:p>
+      <w:pPr>
+        <w:pStyle w:val="Prrafodelista"/>
+      </w:pPr>
+      <w:bookmarkStart w:id="0" w:name="_GoBack"/>
+      <w:bookmarkEnd w:id="0"/>
+    </w:p>
+    <w:p>
       <w:r>
         <w:t>Test Incremental:</w:t>
       </w:r>
@@ -63,12 +75,27 @@
           <w:ilvl w:val="0"/>
           <w:numId w:val="3"/>
         </w:numPr>
-      </w:pPr>
-      <w:r>
-        <w:rPr>
-          <w:color w:val="70AD47" w:themeColor="accent6"/>
-        </w:rPr>
-        <w:t>Al guardar la serie me da error.</w:t>
+        <w:rPr>
+          <w:color w:val="70AD47" w:themeColor="accent6"/>
+        </w:rPr>
+      </w:pPr>
+      <w:r>
+        <w:rPr>
+          <w:color w:val="70AD47" w:themeColor="accent6"/>
+        </w:rPr>
+        <w:t xml:space="preserve">Yo quiero guardar datos con , (coma), por </w:t>
+      </w:r>
+      <w:r>
+        <w:rPr>
+          <w:color w:val="70AD47" w:themeColor="accent6"/>
+        </w:rPr>
+        <w:t>ejemplo</w:t>
+      </w:r>
+      <w:r>
+        <w:rPr>
+          <w:color w:val="70AD47" w:themeColor="accent6"/>
+        </w:rPr>
+        <w:t xml:space="preserve">: Fuerza impulsiva: 100,5. En la base de datos se guardan con decimales, si no todos datos enteros. </w:t>
       </w:r>
     </w:p>
     <w:p>
@@ -78,41 +105,15 @@
           <w:ilvl w:val="0"/>
           <w:numId w:val="3"/>
         </w:numPr>
-        <w:rPr>
-          <w:color w:val="70AD47" w:themeColor="accent6"/>
-        </w:rPr>
-      </w:pPr>
-      <w:r>
-        <w:rPr>
-          <w:color w:val="70AD47" w:themeColor="accent6"/>
-        </w:rPr>
-        <w:t xml:space="preserve">Yo quiero guardar datos </w:t>
-      </w:r>
-      <w:proofErr w:type="gramStart"/>
-      <w:r>
-        <w:rPr>
-          <w:color w:val="70AD47" w:themeColor="accent6"/>
-        </w:rPr>
-        <w:t>con ,</w:t>
-      </w:r>
-      <w:proofErr w:type="gramEnd"/>
-      <w:r>
-        <w:rPr>
-          <w:color w:val="70AD47" w:themeColor="accent6"/>
-        </w:rPr>
-        <w:t xml:space="preserve"> (coma), por </w:t>
-      </w:r>
-      <w:r>
-        <w:rPr>
-          <w:color w:val="70AD47" w:themeColor="accent6"/>
-        </w:rPr>
-        <w:t>ejemplo</w:t>
-      </w:r>
-      <w:r>
-        <w:rPr>
-          <w:color w:val="70AD47" w:themeColor="accent6"/>
-        </w:rPr>
-        <w:t xml:space="preserve">: Fuerza impulsiva: 100,5. En la base de datos se guardan con decimales, si no todos datos enteros. </w:t>
+      </w:pPr>
+      <w:r>
+        <w:t xml:space="preserve">Al enviar los datos, </w:t>
+      </w:r>
+      <w:r>
+        <w:t>poner más segundos a la hora de</w:t>
+      </w:r>
+      <w:r>
+        <w:t xml:space="preserve"> refrescar la página. </w:t>
       </w:r>
     </w:p>
     <w:p>
@@ -122,15 +123,21 @@
           <w:ilvl w:val="0"/>
           <w:numId w:val="3"/>
         </w:numPr>
-        <w:rPr>
-          <w:color w:val="70AD47" w:themeColor="accent6"/>
-        </w:rPr>
-      </w:pPr>
-      <w:r>
-        <w:rPr>
-          <w:color w:val="70AD47" w:themeColor="accent6"/>
-        </w:rPr>
-        <w:t>Al enviar los datos, se debe refrescar la página. Si bien parece que refresca, no me deja agregar nuevas series a menos que haga F5.</w:t>
+      </w:pPr>
+      <w:r>
+        <w:t xml:space="preserve">Si yo pongo por </w:t>
+      </w:r>
+      <w:r>
+        <w:t>ejemplo</w:t>
+      </w:r>
+      <w:r>
+        <w:t xml:space="preserve"> 3 series, y borro 1, me quedan 2. Pero si después le vuelvo a agregar 1, volverían a quedar 3 series, y en la base de datos figuran como 4, es decir que suma la borrada.</w:t>
+      </w:r>
+      <w:r>
+        <w:t xml:space="preserve"> </w:t>
+      </w:r>
+      <w:r>
+        <w:t>Además en el botón eliminar, también debería cambiar a la serie anterior en caso de borrar 1.</w:t>
       </w:r>
     </w:p>
     <w:p>
@@ -142,55 +149,18 @@
         </w:numPr>
       </w:pPr>
       <w:r>
-        <w:rPr>
-          <w:color w:val="FFC000"/>
-        </w:rPr>
-        <w:t xml:space="preserve">Si yo pongo por </w:t>
-      </w:r>
-      <w:r>
-        <w:rPr>
-          <w:color w:val="FFC000"/>
-        </w:rPr>
-        <w:t>ejemplo</w:t>
-      </w:r>
-      <w:r>
-        <w:rPr>
-          <w:color w:val="FFC000"/>
-        </w:rPr>
-        <w:t xml:space="preserve"> 3 series, y borro 1, me quedan 2. Pero si después le vuelvo a agregar 1, volverían a quedar 3 series, y en la base de datos figuran como 4, es decir que suma la borrada.</w:t>
-      </w:r>
-      <w:r>
-        <w:rPr>
-          <w:color w:val="FFC000"/>
-        </w:rPr>
-        <w:t xml:space="preserve"> </w:t>
-      </w:r>
-      <w:r>
-        <w:rPr>
-          <w:color w:val="70AD47" w:themeColor="accent6"/>
-        </w:rPr>
-        <w:t>CREO QUE YA ESTA CONTROLAR</w:t>
-      </w:r>
-    </w:p>
-    <w:p>
-      <w:r>
-        <w:t>NO FUERZA:</w:t>
-      </w:r>
-    </w:p>
-    <w:p>
-      <w:r>
-        <w:t>DEBERIA MOSTRAR LOS DATOS TANTO DE FUERZA COMO DE NO FUERZA AJENO A LOS REPORTES.</w:t>
-      </w:r>
-    </w:p>
-    <w:p/>
-    <w:p>
-      <w:r>
-        <w:t>INDICADORES:</w:t>
-      </w:r>
-    </w:p>
-    <w:p>
-      <w:r>
-        <w:t>Crear Indicadores:</w:t>
+        <w:t xml:space="preserve">Controlar el tema del </w:t>
+      </w:r>
+      <w:proofErr w:type="spellStart"/>
+      <w:r>
+        <w:t>Rm</w:t>
+      </w:r>
+      <w:proofErr w:type="spellEnd"/>
+      <w:r>
+        <w:t xml:space="preserve"> si es una repetición o más de una</w:t>
+      </w:r>
+      <w:r>
+        <w:t>.</w:t>
       </w:r>
     </w:p>
     <w:p>
@@ -198,53 +168,17 @@
         <w:pStyle w:val="Prrafodelista"/>
         <w:numPr>
           <w:ilvl w:val="0"/>
-          <w:numId w:val="4"/>
+          <w:numId w:val="3"/>
         </w:numPr>
-      </w:pPr>
-      <w:r>
-        <w:rPr>
-          <w:color w:val="70AD47" w:themeColor="accent6"/>
-        </w:rPr>
-        <w:t xml:space="preserve">Si es posible en el mes indicador que aparezca mes-año y no </w:t>
-      </w:r>
-      <w:proofErr w:type="spellStart"/>
-      <w:r>
-        <w:rPr>
-          <w:color w:val="70AD47" w:themeColor="accent6"/>
-        </w:rPr>
-        <w:t>dia</w:t>
-      </w:r>
-      <w:proofErr w:type="spellEnd"/>
-      <w:r>
-        <w:rPr>
-          <w:color w:val="70AD47" w:themeColor="accent6"/>
-        </w:rPr>
-        <w:t xml:space="preserve">-mes-año la única es agregar un </w:t>
-      </w:r>
-      <w:proofErr w:type="spellStart"/>
-      <w:r>
-        <w:rPr>
-          <w:color w:val="70AD47" w:themeColor="accent6"/>
-        </w:rPr>
-        <w:t>select</w:t>
-      </w:r>
-      <w:proofErr w:type="spellEnd"/>
-      <w:r>
-        <w:rPr>
-          <w:color w:val="70AD47" w:themeColor="accent6"/>
-        </w:rPr>
-        <w:t xml:space="preserve"> con los meses y otro con los años.</w:t>
-      </w:r>
-    </w:p>
-    <w:p>
-      <w:pPr>
-        <w:pStyle w:val="Prrafodelista"/>
-        <w:ind w:left="360"/>
-      </w:pPr>
-    </w:p>
-    <w:p>
-      <w:r>
-        <w:t>Indicadores Semanales</w:t>
+        <w:rPr>
+          <w:color w:val="70AD47" w:themeColor="accent6"/>
+        </w:rPr>
+      </w:pPr>
+      <w:r>
+        <w:rPr>
+          <w:color w:val="70AD47" w:themeColor="accent6"/>
+        </w:rPr>
+        <w:t>Agrandar el campo para poner los valores en los ejercicios de NO FUERZA.</w:t>
       </w:r>
     </w:p>
     <w:p>
@@ -252,20 +186,83 @@
         <w:pStyle w:val="Prrafodelista"/>
         <w:numPr>
           <w:ilvl w:val="0"/>
-          <w:numId w:val="4"/>
+          <w:numId w:val="3"/>
         </w:numPr>
-      </w:pPr>
-      <w:r>
-        <w:t xml:space="preserve">CHEQUEAR </w:t>
-      </w:r>
-      <w:r>
-        <w:t>LAS FORMULAS, POSIBLEMENTE, EL PROBLEMA ESTÉ EN ALGUNA DIVISION POR 0.</w:t>
+        <w:rPr>
+          <w:color w:val="70AD47" w:themeColor="accent6"/>
+        </w:rPr>
+      </w:pPr>
+      <w:r>
+        <w:rPr>
+          <w:color w:val="70AD47" w:themeColor="accent6"/>
+        </w:rPr>
+        <w:t>Peso Muerto, remo, sentadilla búlgara (máximo peso)</w:t>
+      </w:r>
+      <w:r>
+        <w:rPr>
+          <w:color w:val="70AD47" w:themeColor="accent6"/>
+        </w:rPr>
+        <w:t xml:space="preserve"> </w:t>
+      </w:r>
+      <w:r>
+        <w:rPr>
+          <w:color w:val="70AD47" w:themeColor="accent6"/>
+        </w:rPr>
+        <w:t xml:space="preserve">debe permitir guardar </w:t>
+      </w:r>
+      <w:proofErr w:type="gramStart"/>
+      <w:r>
+        <w:rPr>
+          <w:color w:val="70AD47" w:themeColor="accent6"/>
+        </w:rPr>
+        <w:t>con ,</w:t>
+      </w:r>
+      <w:proofErr w:type="gramEnd"/>
+      <w:r>
+        <w:rPr>
+          <w:color w:val="70AD47" w:themeColor="accent6"/>
+        </w:rPr>
+        <w:t xml:space="preserve"> (coma).</w:t>
+      </w:r>
+      <w:r>
+        <w:rPr>
+          <w:color w:val="70AD47" w:themeColor="accent6"/>
+        </w:rPr>
+        <w:t xml:space="preserve"> Es decir, que el campo </w:t>
+      </w:r>
+      <w:proofErr w:type="spellStart"/>
+      <w:r>
+        <w:rPr>
+          <w:color w:val="70AD47" w:themeColor="accent6"/>
+        </w:rPr>
+        <w:t>máximo_peso</w:t>
+      </w:r>
+      <w:proofErr w:type="spellEnd"/>
+      <w:r>
+        <w:rPr>
+          <w:color w:val="70AD47" w:themeColor="accent6"/>
+        </w:rPr>
+        <w:t xml:space="preserve">, debe ser doublé y no </w:t>
+      </w:r>
+      <w:proofErr w:type="spellStart"/>
+      <w:r>
+        <w:rPr>
+          <w:color w:val="70AD47" w:themeColor="accent6"/>
+        </w:rPr>
+        <w:t>integer</w:t>
+      </w:r>
+      <w:proofErr w:type="spellEnd"/>
+      <w:r>
+        <w:rPr>
+          <w:color w:val="70AD47" w:themeColor="accent6"/>
+        </w:rPr>
+        <w:t>.</w:t>
       </w:r>
     </w:p>
     <w:p/>
     <w:p>
       <w:r>
-        <w:t>Indicadores Mensuales:</w:t>
+        <w:t>Resultados</w:t>
       </w:r>
     </w:p>
     <w:p>
@@ -273,23 +270,17 @@
         <w:pStyle w:val="Prrafodelista"/>
         <w:numPr>
           <w:ilvl w:val="0"/>
-          <w:numId w:val="4"/>
+          <w:numId w:val="8"/>
         </w:numPr>
-        <w:rPr>
-          <w:color w:val="70AD47" w:themeColor="accent6"/>
-        </w:rPr>
-      </w:pPr>
-      <w:r>
-        <w:rPr>
-          <w:color w:val="70AD47" w:themeColor="accent6"/>
-        </w:rPr>
-        <w:t>Cuando pongo el cliente y el mes, me da error pero me muestra los resultados de abajo. Si vuelvo a presionar buscar aparecen los indicadores</w:t>
-      </w:r>
-      <w:r>
-        <w:rPr>
-          <w:color w:val="70AD47" w:themeColor="accent6"/>
-        </w:rPr>
-        <w:t>.</w:t>
+      </w:pPr>
+      <w:r>
+        <w:t>Si me debe permitir modificar y eliminar los resultados de ejercicios almacenados, tanto de fuerza como de no fuerza</w:t>
+      </w:r>
+    </w:p>
+    <w:p/>
+    <w:p>
+      <w:r>
+        <w:t>NO FUERZA:</w:t>
       </w:r>
     </w:p>
     <w:p>
@@ -297,49 +288,114 @@
         <w:pStyle w:val="Prrafodelista"/>
         <w:numPr>
           <w:ilvl w:val="0"/>
-          <w:numId w:val="4"/>
+          <w:numId w:val="8"/>
         </w:numPr>
-        <w:rPr>
-          <w:color w:val="70AD47" w:themeColor="accent6"/>
-        </w:rPr>
-      </w:pPr>
-      <w:r>
-        <w:rPr>
-          <w:color w:val="70AD47" w:themeColor="accent6"/>
-        </w:rPr>
-        <w:t xml:space="preserve">Si se puede, en el </w:t>
-      </w:r>
-      <w:proofErr w:type="spellStart"/>
-      <w:r>
-        <w:rPr>
-          <w:color w:val="70AD47" w:themeColor="accent6"/>
-        </w:rPr>
-        <w:t>label</w:t>
-      </w:r>
-      <w:proofErr w:type="spellEnd"/>
-      <w:r>
-        <w:rPr>
-          <w:color w:val="70AD47" w:themeColor="accent6"/>
-        </w:rPr>
-        <w:t xml:space="preserve"> mes que aparezca mes-año y no día-mes-año. la única es agregar un </w:t>
-      </w:r>
-      <w:proofErr w:type="spellStart"/>
-      <w:r>
-        <w:rPr>
-          <w:color w:val="70AD47" w:themeColor="accent6"/>
-        </w:rPr>
-        <w:t>select</w:t>
-      </w:r>
-      <w:proofErr w:type="spellEnd"/>
-      <w:r>
-        <w:rPr>
-          <w:color w:val="70AD47" w:themeColor="accent6"/>
-        </w:rPr>
-        <w:t xml:space="preserve"> con los meses y otro con los años.</w:t>
+      </w:pPr>
+      <w:r>
+        <w:t>DEBERIA MOSTRAR LOS DATOS TANTO DE FUERZA COMO DE NO FUERZA AJENO A LOS REPORTES.</w:t>
       </w:r>
     </w:p>
     <w:p/>
     <w:p/>
+    <w:p/>
+    <w:p>
+      <w:r>
+        <w:t>INDICADORES:</w:t>
+      </w:r>
+    </w:p>
+    <w:p>
+      <w:r>
+        <w:t>Nuevo Indicador:</w:t>
+      </w:r>
+    </w:p>
+    <w:p>
+      <w:pPr>
+        <w:pStyle w:val="Prrafodelista"/>
+        <w:numPr>
+          <w:ilvl w:val="0"/>
+          <w:numId w:val="8"/>
+        </w:numPr>
+        <w:rPr>
+          <w:color w:val="70AD47" w:themeColor="accent6"/>
+        </w:rPr>
+      </w:pPr>
+      <w:r>
+        <w:rPr>
+          <w:color w:val="70AD47" w:themeColor="accent6"/>
+        </w:rPr>
+        <w:t xml:space="preserve">Debe controlar la asistencia del </w:t>
+      </w:r>
+      <w:proofErr w:type="spellStart"/>
+      <w:r>
+        <w:rPr>
+          <w:color w:val="70AD47" w:themeColor="accent6"/>
+        </w:rPr>
+        <w:t>dia</w:t>
+      </w:r>
+      <w:proofErr w:type="spellEnd"/>
+      <w:r>
+        <w:rPr>
+          <w:color w:val="70AD47" w:themeColor="accent6"/>
+        </w:rPr>
+        <w:t xml:space="preserve"> al crear un nuevo indicador.</w:t>
+      </w:r>
+    </w:p>
+    <w:p>
+      <w:pPr>
+        <w:pStyle w:val="Prrafodelista"/>
+      </w:pPr>
+    </w:p>
+    <w:p>
+      <w:r>
+        <w:t>Indicadores Semanales</w:t>
+      </w:r>
+      <w:r>
+        <w:t>:</w:t>
+      </w:r>
+    </w:p>
+    <w:p>
+      <w:pPr>
+        <w:pStyle w:val="Prrafodelista"/>
+        <w:numPr>
+          <w:ilvl w:val="0"/>
+          <w:numId w:val="8"/>
+        </w:numPr>
+      </w:pPr>
+      <w:r>
+        <w:t xml:space="preserve">CHEQUEAR </w:t>
+      </w:r>
+      <w:r>
+        <w:t>LAS FORMULAS, POSIBLEMENTE, EL PROBLEMA ESTÉ EN ALGUNA DIVISION POR 0.</w:t>
+      </w:r>
+      <w:r>
+        <w:rPr>
+          <w:color w:val="70AD47" w:themeColor="accent6"/>
+        </w:rPr>
+        <w:t xml:space="preserve"> A </w:t>
+      </w:r>
+      <w:proofErr w:type="spellStart"/>
+      <w:r>
+        <w:rPr>
+          <w:color w:val="70AD47" w:themeColor="accent6"/>
+        </w:rPr>
+        <w:t>mi</w:t>
+      </w:r>
+      <w:proofErr w:type="spellEnd"/>
+      <w:r>
+        <w:rPr>
+          <w:color w:val="70AD47" w:themeColor="accent6"/>
+        </w:rPr>
+        <w:t xml:space="preserve"> no me dio ningún error a vos si</w:t>
+      </w:r>
+      <w:proofErr w:type="gramStart"/>
+      <w:r>
+        <w:rPr>
+          <w:color w:val="70AD47" w:themeColor="accent6"/>
+        </w:rPr>
+        <w:t>?</w:t>
+      </w:r>
+      <w:proofErr w:type="gramEnd"/>
+    </w:p>
     <w:p>
       <w:r>
         <w:t>PAGOS:</w:t>
@@ -347,6 +403,7 @@
     </w:p>
     <w:p>
       <w:r>
+        <w:lastRenderedPageBreak/>
         <w:t>Pagos Mensual:</w:t>
       </w:r>
     </w:p>
@@ -365,36 +422,16 @@
         <w:rPr>
           <w:color w:val="70AD47" w:themeColor="accent6"/>
         </w:rPr>
-        <w:t xml:space="preserve">En mes a pagar, que aparezca el mes-año y no </w:t>
-      </w:r>
-      <w:proofErr w:type="spellStart"/>
-      <w:r>
-        <w:rPr>
-          <w:color w:val="70AD47" w:themeColor="accent6"/>
-        </w:rPr>
-        <w:t>dia</w:t>
-      </w:r>
-      <w:proofErr w:type="spellEnd"/>
-      <w:r>
-        <w:rPr>
-          <w:color w:val="70AD47" w:themeColor="accent6"/>
-        </w:rPr>
-        <w:t xml:space="preserve">-mes-año. la única es agregar un </w:t>
-      </w:r>
-      <w:proofErr w:type="spellStart"/>
-      <w:r>
-        <w:rPr>
-          <w:color w:val="70AD47" w:themeColor="accent6"/>
-        </w:rPr>
-        <w:t>select</w:t>
-      </w:r>
-      <w:proofErr w:type="spellEnd"/>
-      <w:r>
-        <w:rPr>
-          <w:color w:val="70AD47" w:themeColor="accent6"/>
-        </w:rPr>
-        <w:t xml:space="preserve"> con los meses y otro con los años.</w:t>
-      </w:r>
+        <w:t>Hacer un poco más grande los campos.</w:t>
+      </w:r>
+    </w:p>
+    <w:p>
+      <w:pPr>
+        <w:pStyle w:val="Prrafodelista"/>
+        <w:rPr>
+          <w:color w:val="70AD47" w:themeColor="accent6"/>
+        </w:rPr>
+      </w:pPr>
     </w:p>
     <w:p>
       <w:r>
@@ -410,15 +447,38 @@
         </w:numPr>
       </w:pPr>
       <w:r>
-        <w:t xml:space="preserve">Hay un caso que si yo creo un nuevo cliente, y le hago indicadores de este mes, del que viene, y del que viene, la cantidad que sean, no me aparece como deudor. </w:t>
+        <w:rPr>
+          <w:color w:val="70AD47" w:themeColor="accent6"/>
+        </w:rPr>
+        <w:t xml:space="preserve">Cambiar el nombre </w:t>
       </w:r>
       <w:proofErr w:type="spellStart"/>
       <w:r>
-        <w:t>Recien</w:t>
+        <w:rPr>
+          <w:color w:val="70AD47" w:themeColor="accent6"/>
+        </w:rPr>
+        <w:t>basic</w:t>
       </w:r>
       <w:proofErr w:type="spellEnd"/>
       <w:r>
-        <w:t xml:space="preserve"> cuando realiza el pago de un primer mes, me empiezan a aparecer las deudas.</w:t>
+        <w:rPr>
+          <w:color w:val="70AD47" w:themeColor="accent6"/>
+        </w:rPr>
+        <w:t xml:space="preserve"> </w:t>
+      </w:r>
+      <w:proofErr w:type="spellStart"/>
+      <w:r>
+        <w:rPr>
+          <w:color w:val="70AD47" w:themeColor="accent6"/>
+        </w:rPr>
+        <w:t>table</w:t>
+      </w:r>
+      <w:proofErr w:type="spellEnd"/>
+      <w:r>
+        <w:rPr>
+          <w:color w:val="70AD47" w:themeColor="accent6"/>
+        </w:rPr>
+        <w:t>.</w:t>
       </w:r>
     </w:p>
     <w:p>
@@ -429,13 +489,115 @@
           <w:numId w:val="6"/>
         </w:numPr>
         <w:rPr>
+          <w:color w:val="70AD47" w:themeColor="accent6"/>
+        </w:rPr>
+      </w:pPr>
+      <w:r>
+        <w:rPr>
+          <w:color w:val="70AD47" w:themeColor="accent6"/>
+        </w:rPr>
+        <w:t xml:space="preserve">Al querer filtrar en el buscador, me da error de </w:t>
+      </w:r>
+      <w:proofErr w:type="spellStart"/>
+      <w:r>
+        <w:rPr>
+          <w:color w:val="70AD47" w:themeColor="accent6"/>
+        </w:rPr>
+        <w:t>dataTable</w:t>
+      </w:r>
+      <w:proofErr w:type="spellEnd"/>
+      <w:r>
+        <w:rPr>
+          <w:color w:val="70AD47" w:themeColor="accent6"/>
+        </w:rPr>
+        <w:t>.</w:t>
+      </w:r>
+    </w:p>
+    <w:p>
+      <w:pPr>
+        <w:pStyle w:val="Prrafodelista"/>
+        <w:numPr>
+          <w:ilvl w:val="0"/>
+          <w:numId w:val="6"/>
+        </w:numPr>
+        <w:rPr>
+          <w:color w:val="70AD47" w:themeColor="accent6"/>
+        </w:rPr>
+      </w:pPr>
+      <w:r>
+        <w:rPr>
+          <w:color w:val="70AD47" w:themeColor="accent6"/>
+        </w:rPr>
+        <w:t xml:space="preserve">Cuando entro a la opción ver, me aparece los meses que debe. Dentro de esas deudas tengo la posibilidad de eliminar la deuda. ¿Qué es lo que pasa en caso de que la elimine?, de igual forma, da error a la hora de </w:t>
+      </w:r>
+      <w:proofErr w:type="spellStart"/>
+      <w:r>
+        <w:rPr>
+          <w:color w:val="70AD47" w:themeColor="accent6"/>
+        </w:rPr>
+        <w:t>eliminar.</w:t>
+      </w:r>
+      <w:r>
+        <w:rPr>
           <w:color w:val="FF0000"/>
         </w:rPr>
-      </w:pPr>
+        <w:t>la</w:t>
+      </w:r>
+      <w:proofErr w:type="spellEnd"/>
       <w:r>
         <w:rPr>
           <w:color w:val="FF0000"/>
         </w:rPr>
+        <w:t xml:space="preserve"> única manera de eliminar una deuda es pagándola </w:t>
+      </w:r>
+      <w:proofErr w:type="spellStart"/>
+      <w:r>
+        <w:rPr>
+          <w:color w:val="FF0000"/>
+        </w:rPr>
+        <w:t>jaja</w:t>
+      </w:r>
+      <w:proofErr w:type="spellEnd"/>
+    </w:p>
+    <w:p>
+      <w:pPr>
+        <w:pStyle w:val="Prrafodelista"/>
+        <w:numPr>
+          <w:ilvl w:val="0"/>
+          <w:numId w:val="6"/>
+        </w:numPr>
+      </w:pPr>
+      <w:r>
+        <w:t xml:space="preserve">Hay un caso </w:t>
+      </w:r>
+      <w:r>
+        <w:t>que,</w:t>
+      </w:r>
+      <w:r>
+        <w:t xml:space="preserve"> si yo creo un nuevo cliente, y le hago indicadores de este mes, del que viene, y del que viene, la cantidad que sean, no me aparece como deudor. </w:t>
+      </w:r>
+      <w:r>
+        <w:t>Recién</w:t>
+      </w:r>
+      <w:r>
+        <w:t xml:space="preserve"> cuando realiza el pago de un primer mes, me empiezan a aparecer las deudas.</w:t>
+      </w:r>
+    </w:p>
+    <w:p>
+      <w:pPr>
+        <w:pStyle w:val="Prrafodelista"/>
+        <w:numPr>
+          <w:ilvl w:val="0"/>
+          <w:numId w:val="6"/>
+        </w:numPr>
+        <w:rPr>
+          <w:color w:val="FF0000"/>
+        </w:rPr>
+      </w:pPr>
+      <w:r>
+        <w:rPr>
+          <w:color w:val="FF0000"/>
+        </w:rPr>
         <w:t xml:space="preserve">Lo voy a revisar, pero se supone que paga cuando se inscribe </w:t>
       </w:r>
       <w:proofErr w:type="spellStart"/>
@@ -445,9 +607,48 @@
         </w:rPr>
         <w:t>xD</w:t>
       </w:r>
-      <w:bookmarkStart w:id="0" w:name="_GoBack"/>
-      <w:bookmarkEnd w:id="0"/>
       <w:proofErr w:type="spellEnd"/>
+      <w:r>
+        <w:rPr>
+          <w:color w:val="FF0000"/>
+        </w:rPr>
+        <w:t>.</w:t>
+      </w:r>
+      <w:r>
+        <w:rPr>
+          <w:color w:val="FF0000"/>
+        </w:rPr>
+        <w:t xml:space="preserve"> ES VERDAD, ABRIA QUE DECIRLE A VICKY QUE PRIMERO COBRE Y DESPUES HAGA LOS INDICADORES.</w:t>
+      </w:r>
+    </w:p>
+    <w:p>
+      <w:pPr>
+        <w:rPr>
+          <w:color w:val="FF0000"/>
+        </w:rPr>
+      </w:pPr>
+    </w:p>
+    <w:p>
+      <w:pPr>
+        <w:rPr>
+          <w:color w:val="FF0000"/>
+        </w:rPr>
+      </w:pPr>
+    </w:p>
+    <w:p>
+      <w:pPr>
+        <w:rPr>
+          <w:sz w:val="30"/>
+          <w:szCs w:val="30"/>
+        </w:rPr>
+      </w:pPr>
+      <w:r>
+        <w:rPr>
+          <w:sz w:val="30"/>
+          <w:szCs w:val="30"/>
+        </w:rPr>
+        <w:t>REPORTES</w:t>
+      </w:r>
     </w:p>
     <w:sectPr>
       <w:pgSz w:w="11906" w:h="16838"/>
@@ -462,6 +663,119 @@
 <file path=word/numbering.xml><?xml version="1.0" encoding="utf-8"?>
 <w:numbering xmlns:wpc="http://schemas.microsoft.com/office/word/2010/wordprocessingCanvas" xmlns:mc="http://schemas.openxmlformats.org/markup-compatibility/2006" xmlns:o="urn:schemas-microsoft-com:office:office" xmlns:r="http://schemas.openxmlformats.org/officeDocument/2006/relationships" xmlns:m="http://schemas.openxmlformats.org/officeDocument/2006/math" xmlns:v="urn:schemas-microsoft-com:vml" xmlns:wp14="http://schemas.microsoft.com/office/word/2010/wordprocessingDrawing" xmlns:wp="http://schemas.openxmlformats.org/drawingml/2006/wordprocessingDrawing" xmlns:w10="urn:schemas-microsoft-com:office:word" xmlns:w="http://schemas.openxmlformats.org/wordprocessingml/2006/main" xmlns:w14="http://schemas.microsoft.com/office/word/2010/wordml" xmlns:w15="http://schemas.microsoft.com/office/word/2012/wordml" xmlns:wpg="http://schemas.microsoft.com/office/word/2010/wordprocessingGroup" xmlns:wpi="http://schemas.microsoft.com/office/word/2010/wordprocessingInk" xmlns:wne="http://schemas.microsoft.com/office/word/2006/wordml" xmlns:wps="http://schemas.microsoft.com/office/word/2010/wordprocessingShape" mc:Ignorable="w14 w15 wp14">
   <w:abstractNum w:abstractNumId="0">
+    <w:nsid w:val="112F646E"/>
+    <w:multiLevelType w:val="hybridMultilevel"/>
+    <w:tmpl w:val="AFA60FD2"/>
+    <w:lvl w:ilvl="0" w:tplc="2C0A0001">
+      <w:start w:val="1"/>
+      <w:numFmt w:val="bullet"/>
+      <w:lvlText w:val=""/>
+      <w:lvlJc w:val="left"/>
+      <w:pPr>
+        <w:ind w:left="720" w:hanging="360"/>
+      </w:pPr>
+      <w:rPr>
+        <w:rFonts w:ascii="Symbol" w:hAnsi="Symbol" w:hint="default"/>
+      </w:rPr>
+    </w:lvl>
+    <w:lvl w:ilvl="1" w:tplc="2C0A0003" w:tentative="1">
+      <w:start w:val="1"/>
+      <w:numFmt w:val="bullet"/>
+      <w:lvlText w:val="o"/>
+      <w:lvlJc w:val="left"/>
+      <w:pPr>
+        <w:ind w:left="1440" w:hanging="360"/>
+      </w:pPr>
+      <w:rPr>
+        <w:rFonts w:ascii="Courier New" w:hAnsi="Courier New" w:cs="Courier New" w:hint="default"/>
+      </w:rPr>
+    </w:lvl>
+    <w:lvl w:ilvl="2" w:tplc="2C0A0005" w:tentative="1">
+      <w:start w:val="1"/>
+      <w:numFmt w:val="bullet"/>
+      <w:lvlText w:val=""/>
+      <w:lvlJc w:val="left"/>
+      <w:pPr>
+        <w:ind w:left="2160" w:hanging="360"/>
+      </w:pPr>
+      <w:rPr>
+        <w:rFonts w:ascii="Wingdings" w:hAnsi="Wingdings" w:hint="default"/>
+      </w:rPr>
+    </w:lvl>
+    <w:lvl w:ilvl="3" w:tplc="2C0A0001" w:tentative="1">
+      <w:start w:val="1"/>
+      <w:numFmt w:val="bullet"/>
+      <w:lvlText w:val=""/>
+      <w:lvlJc w:val="left"/>
+      <w:pPr>
+        <w:ind w:left="2880" w:hanging="360"/>
+      </w:pPr>
+      <w:rPr>
+        <w:rFonts w:ascii="Symbol" w:hAnsi="Symbol" w:hint="default"/>
+      </w:rPr>
+    </w:lvl>
+    <w:lvl w:ilvl="4" w:tplc="2C0A0003" w:tentative="1">
+      <w:start w:val="1"/>
+      <w:numFmt w:val="bullet"/>
+      <w:lvlText w:val="o"/>
+      <w:lvlJc w:val="left"/>
+      <w:pPr>
+        <w:ind w:left="3600" w:hanging="360"/>
+      </w:pPr>
+      <w:rPr>
+        <w:rFonts w:ascii="Courier New" w:hAnsi="Courier New" w:cs="Courier New" w:hint="default"/>
+      </w:rPr>
+    </w:lvl>
+    <w:lvl w:ilvl="5" w:tplc="2C0A0005" w:tentative="1">
+      <w:start w:val="1"/>
+      <w:numFmt w:val="bullet"/>
+      <w:lvlText w:val=""/>
+      <w:lvlJc w:val="left"/>
+      <w:pPr>
+        <w:ind w:left="4320" w:hanging="360"/>
+      </w:pPr>
+      <w:rPr>
+        <w:rFonts w:ascii="Wingdings" w:hAnsi="Wingdings" w:hint="default"/>
+      </w:rPr>
+    </w:lvl>
+    <w:lvl w:ilvl="6" w:tplc="2C0A0001" w:tentative="1">
+      <w:start w:val="1"/>
+      <w:numFmt w:val="bullet"/>
+      <w:lvlText w:val=""/>
+      <w:lvlJc w:val="left"/>
+      <w:pPr>
+        <w:ind w:left="5040" w:hanging="360"/>
+      </w:pPr>
+      <w:rPr>
+        <w:rFonts w:ascii="Symbol" w:hAnsi="Symbol" w:hint="default"/>
+      </w:rPr>
+    </w:lvl>
+    <w:lvl w:ilvl="7" w:tplc="2C0A0003" w:tentative="1">
+      <w:start w:val="1"/>
+      <w:numFmt w:val="bullet"/>
+      <w:lvlText w:val="o"/>
+      <w:lvlJc w:val="left"/>
+      <w:pPr>
+        <w:ind w:left="5760" w:hanging="360"/>
+      </w:pPr>
+      <w:rPr>
+        <w:rFonts w:ascii="Courier New" w:hAnsi="Courier New" w:cs="Courier New" w:hint="default"/>
+      </w:rPr>
+    </w:lvl>
+    <w:lvl w:ilvl="8" w:tplc="2C0A0005" w:tentative="1">
+      <w:start w:val="1"/>
+      <w:numFmt w:val="bullet"/>
+      <w:lvlText w:val=""/>
+      <w:lvlJc w:val="left"/>
+      <w:pPr>
+        <w:ind w:left="6480" w:hanging="360"/>
+      </w:pPr>
+      <w:rPr>
+        <w:rFonts w:ascii="Wingdings" w:hAnsi="Wingdings" w:hint="default"/>
+      </w:rPr>
+    </w:lvl>
+  </w:abstractNum>
+  <w:abstractNum w:abstractNumId="1">
     <w:nsid w:val="2DA261EF"/>
     <w:multiLevelType w:val="hybridMultilevel"/>
     <w:tmpl w:val="08805F7E"/>
@@ -574,7 +888,7 @@
       </w:rPr>
     </w:lvl>
   </w:abstractNum>
-  <w:abstractNum w:abstractNumId="1">
+  <w:abstractNum w:abstractNumId="2">
     <w:nsid w:val="4889746F"/>
     <w:multiLevelType w:val="hybridMultilevel"/>
     <w:tmpl w:val="81A2A688"/>
@@ -687,7 +1001,7 @@
       </w:rPr>
     </w:lvl>
   </w:abstractNum>
-  <w:abstractNum w:abstractNumId="2">
+  <w:abstractNum w:abstractNumId="3">
     <w:nsid w:val="4C2A240C"/>
     <w:multiLevelType w:val="hybridMultilevel"/>
     <w:tmpl w:val="541659F6"/>
@@ -800,7 +1114,7 @@
       </w:rPr>
     </w:lvl>
   </w:abstractNum>
-  <w:abstractNum w:abstractNumId="3">
+  <w:abstractNum w:abstractNumId="4">
     <w:nsid w:val="4DEC28C0"/>
     <w:multiLevelType w:val="hybridMultilevel"/>
     <w:tmpl w:val="0F3A928C"/>
@@ -913,7 +1227,7 @@
       </w:rPr>
     </w:lvl>
   </w:abstractNum>
-  <w:abstractNum w:abstractNumId="4">
+  <w:abstractNum w:abstractNumId="5">
     <w:nsid w:val="52F95924"/>
     <w:multiLevelType w:val="hybridMultilevel"/>
     <w:tmpl w:val="E1D89942"/>
@@ -1026,7 +1340,7 @@
       </w:rPr>
     </w:lvl>
   </w:abstractNum>
-  <w:abstractNum w:abstractNumId="5">
+  <w:abstractNum w:abstractNumId="6">
     <w:nsid w:val="53CF01A4"/>
     <w:multiLevelType w:val="hybridMultilevel"/>
     <w:tmpl w:val="387C3B1C"/>
@@ -1139,7 +1453,7 @@
       </w:rPr>
     </w:lvl>
   </w:abstractNum>
-  <w:abstractNum w:abstractNumId="6">
+  <w:abstractNum w:abstractNumId="7">
     <w:nsid w:val="71202A1E"/>
     <w:multiLevelType w:val="hybridMultilevel"/>
     <w:tmpl w:val="C7AA4DF0"/>
@@ -1253,25 +1567,28 @@
     </w:lvl>
   </w:abstractNum>
   <w:num w:numId="1">
+    <w:abstractNumId w:val="5"/>
+  </w:num>
+  <w:num w:numId="2">
+    <w:abstractNumId w:val="2"/>
+  </w:num>
+  <w:num w:numId="3">
+    <w:abstractNumId w:val="6"/>
+  </w:num>
+  <w:num w:numId="4">
+    <w:abstractNumId w:val="7"/>
+  </w:num>
+  <w:num w:numId="5">
+    <w:abstractNumId w:val="1"/>
+  </w:num>
+  <w:num w:numId="6">
     <w:abstractNumId w:val="4"/>
   </w:num>
-  <w:num w:numId="2">
-    <w:abstractNumId w:val="1"/>
-  </w:num>
-  <w:num w:numId="3">
-    <w:abstractNumId w:val="5"/>
-  </w:num>
-  <w:num w:numId="4">
-    <w:abstractNumId w:val="6"/>
-  </w:num>
-  <w:num w:numId="5">
-    <w:abstractNumId w:val="0"/>
-  </w:num>
-  <w:num w:numId="6">
+  <w:num w:numId="7">
     <w:abstractNumId w:val="3"/>
   </w:num>
-  <w:num w:numId="7">
-    <w:abstractNumId w:val="2"/>
+  <w:num w:numId="8">
+    <w:abstractNumId w:val="0"/>
   </w:num>
 </w:numbering>
 </file>

</xml_diff>

<commit_message>
Errores del Word a corregir
</commit_message>
<xml_diff>
--- a/Nuevos errores jaja.docx
+++ b/Nuevos errores jaja.docx
@@ -1,6 +1,6 @@
 
 <file path=word/document.xml><?xml version="1.0" encoding="utf-8"?>
-<w:document xmlns:wpc="http://schemas.microsoft.com/office/word/2010/wordprocessingCanvas" xmlns:mc="http://schemas.openxmlformats.org/markup-compatibility/2006" xmlns:o="urn:schemas-microsoft-com:office:office" xmlns:r="http://schemas.openxmlformats.org/officeDocument/2006/relationships" xmlns:m="http://schemas.openxmlformats.org/officeDocument/2006/math" xmlns:v="urn:schemas-microsoft-com:vml" xmlns:wp14="http://schemas.microsoft.com/office/word/2010/wordprocessingDrawing" xmlns:wp="http://schemas.openxmlformats.org/drawingml/2006/wordprocessingDrawing" xmlns:w10="urn:schemas-microsoft-com:office:word" xmlns:w="http://schemas.openxmlformats.org/wordprocessingml/2006/main" xmlns:w14="http://schemas.microsoft.com/office/word/2010/wordml" xmlns:w15="http://schemas.microsoft.com/office/word/2012/wordml" xmlns:wpg="http://schemas.microsoft.com/office/word/2010/wordprocessingGroup" xmlns:wpi="http://schemas.microsoft.com/office/word/2010/wordprocessingInk" xmlns:wne="http://schemas.microsoft.com/office/word/2006/wordml" xmlns:wps="http://schemas.microsoft.com/office/word/2010/wordprocessingShape" mc:Ignorable="w14 w15 wp14">
+<w:document xmlns:wpc="http://schemas.microsoft.com/office/word/2010/wordprocessingCanvas" xmlns:cx="http://schemas.microsoft.com/office/drawing/2014/chartex" xmlns:mc="http://schemas.openxmlformats.org/markup-compatibility/2006" xmlns:o="urn:schemas-microsoft-com:office:office" xmlns:r="http://schemas.openxmlformats.org/officeDocument/2006/relationships" xmlns:m="http://schemas.openxmlformats.org/officeDocument/2006/math" xmlns:v="urn:schemas-microsoft-com:vml" xmlns:wp14="http://schemas.microsoft.com/office/word/2010/wordprocessingDrawing" xmlns:wp="http://schemas.openxmlformats.org/drawingml/2006/wordprocessingDrawing" xmlns:w10="urn:schemas-microsoft-com:office:word" xmlns:w="http://schemas.openxmlformats.org/wordprocessingml/2006/main" xmlns:w14="http://schemas.microsoft.com/office/word/2010/wordml" xmlns:w15="http://schemas.microsoft.com/office/word/2012/wordml" xmlns:w16se="http://schemas.microsoft.com/office/word/2015/wordml/symex" xmlns:wpg="http://schemas.microsoft.com/office/word/2010/wordprocessingGroup" xmlns:wpi="http://schemas.microsoft.com/office/word/2010/wordprocessingInk" xmlns:wne="http://schemas.microsoft.com/office/word/2006/wordml" xmlns:wps="http://schemas.microsoft.com/office/word/2010/wordprocessingShape" mc:Ignorable="w14 w15 w16se wp14">
   <w:body>
     <w:p>
       <w:r>
@@ -19,29 +19,19 @@
           <w:ilvl w:val="0"/>
           <w:numId w:val="1"/>
         </w:numPr>
-        <w:rPr>
-          <w:color w:val="70AD47" w:themeColor="accent6"/>
-        </w:rPr>
-      </w:pPr>
-      <w:r>
-        <w:rPr>
-          <w:color w:val="70AD47" w:themeColor="accent6"/>
-        </w:rPr>
-        <w:t xml:space="preserve">Al querer filtrar un usuario en el buscador, me da error de </w:t>
-      </w:r>
-      <w:proofErr w:type="spellStart"/>
-      <w:r>
-        <w:rPr>
-          <w:color w:val="70AD47" w:themeColor="accent6"/>
-        </w:rPr>
-        <w:t>dataTable</w:t>
-      </w:r>
-      <w:proofErr w:type="spellEnd"/>
-      <w:r>
-        <w:rPr>
-          <w:color w:val="70AD47" w:themeColor="accent6"/>
-        </w:rPr>
-        <w:t>.</w:t>
+      </w:pPr>
+      <w:r>
+        <w:t>Al borrar un cliente se borra bien. La duda es: Si el cliente después vuelve y lo quiero agregar de nuevo al sistema, ya me aparece como que su DNI y correo existen.</w:t>
+      </w:r>
+    </w:p>
+    <w:p>
+      <w:pPr>
+        <w:pStyle w:val="Prrafodelista"/>
+      </w:pPr>
+    </w:p>
+    <w:p>
+      <w:r>
+        <w:t>Gestionar Cliente:</w:t>
       </w:r>
     </w:p>
     <w:p>
@@ -49,23 +39,32 @@
         <w:pStyle w:val="Prrafodelista"/>
         <w:numPr>
           <w:ilvl w:val="0"/>
-          <w:numId w:val="1"/>
+          <w:numId w:val="9"/>
         </w:numPr>
       </w:pPr>
       <w:r>
-        <w:t>Al borrar un cliente se borra bien. La duda es: Si el cliente después vuelve y lo quiero agregar de nuevo al sistema, ya me aparece como que su DNI y correo existen.</w:t>
+        <w:t xml:space="preserve">Agregar al </w:t>
+      </w:r>
+      <w:proofErr w:type="spellStart"/>
+      <w:r>
+        <w:t>dataTable</w:t>
+      </w:r>
+      <w:proofErr w:type="spellEnd"/>
+      <w:r>
+        <w:t xml:space="preserve"> los campos deportes y Categoría.</w:t>
       </w:r>
     </w:p>
     <w:p>
       <w:pPr>
         <w:pStyle w:val="Prrafodelista"/>
       </w:pPr>
-      <w:bookmarkStart w:id="0" w:name="_GoBack"/>
-      <w:bookmarkEnd w:id="0"/>
     </w:p>
     <w:p>
       <w:r>
         <w:t>Test Incremental:</w:t>
+      </w:r>
+      <w:r>
+        <w:t xml:space="preserve"> FUERZA</w:t>
       </w:r>
     </w:p>
     <w:p>
@@ -75,27 +74,21 @@
           <w:ilvl w:val="0"/>
           <w:numId w:val="3"/>
         </w:numPr>
-        <w:rPr>
-          <w:color w:val="70AD47" w:themeColor="accent6"/>
-        </w:rPr>
-      </w:pPr>
-      <w:r>
-        <w:rPr>
-          <w:color w:val="70AD47" w:themeColor="accent6"/>
-        </w:rPr>
-        <w:t xml:space="preserve">Yo quiero guardar datos con , (coma), por </w:t>
-      </w:r>
-      <w:r>
-        <w:rPr>
-          <w:color w:val="70AD47" w:themeColor="accent6"/>
-        </w:rPr>
-        <w:t>ejemplo</w:t>
-      </w:r>
-      <w:r>
-        <w:rPr>
-          <w:color w:val="70AD47" w:themeColor="accent6"/>
-        </w:rPr>
-        <w:t xml:space="preserve">: Fuerza impulsiva: 100,5. En la base de datos se guardan con decimales, si no todos datos enteros. </w:t>
+      </w:pPr>
+      <w:r>
+        <w:t xml:space="preserve">Al enviar los datos, </w:t>
+      </w:r>
+      <w:r>
+        <w:t>de</w:t>
+      </w:r>
+      <w:r>
+        <w:t xml:space="preserve">be </w:t>
+      </w:r>
+      <w:r>
+        <w:t>refrescar la página.</w:t>
+      </w:r>
+      <w:r>
+        <w:t xml:space="preserve"> Antes refrescaba, ahora no. Y a la hora de refrescar, que sean un poco más de segundos.</w:t>
       </w:r>
     </w:p>
     <w:p>
@@ -107,13 +100,7 @@
         </w:numPr>
       </w:pPr>
       <w:r>
-        <w:t xml:space="preserve">Al enviar los datos, </w:t>
-      </w:r>
-      <w:r>
-        <w:t>poner más segundos a la hora de</w:t>
-      </w:r>
-      <w:r>
-        <w:t xml:space="preserve"> refrescar la página. </w:t>
+        <w:t>Hice 3 series, y me cargó solo 2.</w:t>
       </w:r>
     </w:p>
     <w:p>
@@ -125,19 +112,10 @@
         </w:numPr>
       </w:pPr>
       <w:r>
-        <w:t xml:space="preserve">Si yo pongo por </w:t>
-      </w:r>
-      <w:r>
-        <w:t>ejemplo</w:t>
-      </w:r>
-      <w:r>
-        <w:t xml:space="preserve"> 3 series, y borro 1, me quedan 2. Pero si después le vuelvo a agregar 1, volverían a quedar 3 series, y en la base de datos figuran como 4, es decir que suma la borrada.</w:t>
+        <w:t>Cuando borro una serie, y vuelvo a generar otra, me da error al guardar.</w:t>
       </w:r>
       <w:r>
         <w:t xml:space="preserve"> </w:t>
-      </w:r>
-      <w:r>
-        <w:t>Además en el botón eliminar, también debería cambiar a la serie anterior en caso de borrar 1.</w:t>
       </w:r>
     </w:p>
     <w:p>
@@ -149,18 +127,19 @@
         </w:numPr>
       </w:pPr>
       <w:r>
-        <w:t xml:space="preserve">Controlar el tema del </w:t>
-      </w:r>
-      <w:proofErr w:type="spellStart"/>
-      <w:r>
-        <w:t>Rm</w:t>
-      </w:r>
-      <w:proofErr w:type="spellEnd"/>
-      <w:r>
-        <w:t xml:space="preserve"> si es una repetición o más de una</w:t>
-      </w:r>
-      <w:r>
-        <w:t>.</w:t>
+        <w:t xml:space="preserve">Si yo pongo por </w:t>
+      </w:r>
+      <w:r>
+        <w:t>ejemplo</w:t>
+      </w:r>
+      <w:r>
+        <w:t xml:space="preserve"> 3 series, y borro 1, me quedan 2. Pero si después le vuelvo a agregar 1, volverían a quedar 3 series, y en la base de datos figuran como 4, es decir que suma la borrada.</w:t>
+      </w:r>
+      <w:r>
+        <w:t xml:space="preserve"> </w:t>
+      </w:r>
+      <w:r>
+        <w:t>Además en el botón eliminar, también debería cambiar a la serie anterior en caso de borrar 1.</w:t>
       </w:r>
     </w:p>
     <w:p>
@@ -170,15 +149,36 @@
           <w:ilvl w:val="0"/>
           <w:numId w:val="3"/>
         </w:numPr>
-        <w:rPr>
-          <w:color w:val="70AD47" w:themeColor="accent6"/>
-        </w:rPr>
-      </w:pPr>
-      <w:r>
-        <w:rPr>
-          <w:color w:val="70AD47" w:themeColor="accent6"/>
-        </w:rPr>
-        <w:t>Agrandar el campo para poner los valores en los ejercicios de NO FUERZA.</w:t>
+      </w:pPr>
+      <w:r>
+        <w:t xml:space="preserve">Controlar el tema del </w:t>
+      </w:r>
+      <w:proofErr w:type="spellStart"/>
+      <w:r>
+        <w:t>Rm</w:t>
+      </w:r>
+      <w:proofErr w:type="spellEnd"/>
+      <w:r>
+        <w:t xml:space="preserve"> si es una repetición o más de una</w:t>
+      </w:r>
+      <w:r>
+        <w:t>.</w:t>
+      </w:r>
+    </w:p>
+    <w:p>
+      <w:pPr>
+        <w:pStyle w:val="Prrafodelista"/>
+      </w:pPr>
+    </w:p>
+    <w:p>
+      <w:r>
+        <w:t>Test Incremental:</w:t>
+      </w:r>
+      <w:r>
+        <w:t xml:space="preserve"> NO</w:t>
+      </w:r>
+      <w:r>
+        <w:t xml:space="preserve"> FUERZA</w:t>
       </w:r>
     </w:p>
     <w:p>
@@ -188,75 +188,9 @@
           <w:ilvl w:val="0"/>
           <w:numId w:val="3"/>
         </w:numPr>
-        <w:rPr>
-          <w:color w:val="70AD47" w:themeColor="accent6"/>
-        </w:rPr>
-      </w:pPr>
-      <w:r>
-        <w:rPr>
-          <w:color w:val="70AD47" w:themeColor="accent6"/>
-        </w:rPr>
-        <w:t>Peso Muerto, remo, sentadilla búlgara (máximo peso)</w:t>
-      </w:r>
-      <w:r>
-        <w:rPr>
-          <w:color w:val="70AD47" w:themeColor="accent6"/>
-        </w:rPr>
-        <w:t xml:space="preserve"> </w:t>
-      </w:r>
-      <w:r>
-        <w:rPr>
-          <w:color w:val="70AD47" w:themeColor="accent6"/>
-        </w:rPr>
-        <w:t xml:space="preserve">debe permitir guardar </w:t>
-      </w:r>
-      <w:proofErr w:type="gramStart"/>
-      <w:r>
-        <w:rPr>
-          <w:color w:val="70AD47" w:themeColor="accent6"/>
-        </w:rPr>
-        <w:t>con ,</w:t>
-      </w:r>
-      <w:proofErr w:type="gramEnd"/>
-      <w:r>
-        <w:rPr>
-          <w:color w:val="70AD47" w:themeColor="accent6"/>
-        </w:rPr>
-        <w:t xml:space="preserve"> (coma).</w:t>
-      </w:r>
-      <w:r>
-        <w:rPr>
-          <w:color w:val="70AD47" w:themeColor="accent6"/>
-        </w:rPr>
-        <w:t xml:space="preserve"> Es decir, que el campo </w:t>
-      </w:r>
-      <w:proofErr w:type="spellStart"/>
-      <w:r>
-        <w:rPr>
-          <w:color w:val="70AD47" w:themeColor="accent6"/>
-        </w:rPr>
-        <w:t>máximo_peso</w:t>
-      </w:r>
-      <w:proofErr w:type="spellEnd"/>
-      <w:r>
-        <w:rPr>
-          <w:color w:val="70AD47" w:themeColor="accent6"/>
-        </w:rPr>
-        <w:t xml:space="preserve">, debe ser doublé y no </w:t>
-      </w:r>
-      <w:proofErr w:type="spellStart"/>
-      <w:r>
-        <w:rPr>
-          <w:color w:val="70AD47" w:themeColor="accent6"/>
-        </w:rPr>
-        <w:t>integer</w:t>
-      </w:r>
-      <w:proofErr w:type="spellEnd"/>
-      <w:r>
-        <w:rPr>
-          <w:color w:val="70AD47" w:themeColor="accent6"/>
-        </w:rPr>
-        <w:t>.</w:t>
+      </w:pPr>
+      <w:r>
+        <w:t>Poner un poquito más de tiempo al refrescar la página.</w:t>
       </w:r>
     </w:p>
     <w:p/>
@@ -278,9 +212,23 @@
       </w:r>
     </w:p>
     <w:p/>
-    <w:p>
-      <w:r>
-        <w:t>NO FUERZA:</w:t>
+    <w:p/>
+    <w:p>
+      <w:r>
+        <w:t>INDICADORES:</w:t>
+      </w:r>
+    </w:p>
+    <w:p>
+      <w:pPr>
+        <w:pStyle w:val="Prrafodelista"/>
+      </w:pPr>
+    </w:p>
+    <w:p>
+      <w:r>
+        <w:t>Indicadores Semanales</w:t>
+      </w:r>
+      <w:r>
+        <w:t>:</w:t>
       </w:r>
     </w:p>
     <w:p>
@@ -292,76 +240,6 @@
         </w:numPr>
       </w:pPr>
       <w:r>
-        <w:t>DEBERIA MOSTRAR LOS DATOS TANTO DE FUERZA COMO DE NO FUERZA AJENO A LOS REPORTES.</w:t>
-      </w:r>
-    </w:p>
-    <w:p/>
-    <w:p/>
-    <w:p/>
-    <w:p>
-      <w:r>
-        <w:t>INDICADORES:</w:t>
-      </w:r>
-    </w:p>
-    <w:p>
-      <w:r>
-        <w:t>Nuevo Indicador:</w:t>
-      </w:r>
-    </w:p>
-    <w:p>
-      <w:pPr>
-        <w:pStyle w:val="Prrafodelista"/>
-        <w:numPr>
-          <w:ilvl w:val="0"/>
-          <w:numId w:val="8"/>
-        </w:numPr>
-        <w:rPr>
-          <w:color w:val="70AD47" w:themeColor="accent6"/>
-        </w:rPr>
-      </w:pPr>
-      <w:r>
-        <w:rPr>
-          <w:color w:val="70AD47" w:themeColor="accent6"/>
-        </w:rPr>
-        <w:t xml:space="preserve">Debe controlar la asistencia del </w:t>
-      </w:r>
-      <w:proofErr w:type="spellStart"/>
-      <w:r>
-        <w:rPr>
-          <w:color w:val="70AD47" w:themeColor="accent6"/>
-        </w:rPr>
-        <w:t>dia</w:t>
-      </w:r>
-      <w:proofErr w:type="spellEnd"/>
-      <w:r>
-        <w:rPr>
-          <w:color w:val="70AD47" w:themeColor="accent6"/>
-        </w:rPr>
-        <w:t xml:space="preserve"> al crear un nuevo indicador.</w:t>
-      </w:r>
-    </w:p>
-    <w:p>
-      <w:pPr>
-        <w:pStyle w:val="Prrafodelista"/>
-      </w:pPr>
-    </w:p>
-    <w:p>
-      <w:r>
-        <w:t>Indicadores Semanales</w:t>
-      </w:r>
-      <w:r>
-        <w:t>:</w:t>
-      </w:r>
-    </w:p>
-    <w:p>
-      <w:pPr>
-        <w:pStyle w:val="Prrafodelista"/>
-        <w:numPr>
-          <w:ilvl w:val="0"/>
-          <w:numId w:val="8"/>
-        </w:numPr>
-      </w:pPr>
-      <w:r>
         <w:t xml:space="preserve">CHEQUEAR </w:t>
       </w:r>
       <w:r>
@@ -385,44 +263,60 @@
         <w:rPr>
           <w:color w:val="70AD47" w:themeColor="accent6"/>
         </w:rPr>
-        <w:t xml:space="preserve"> no me dio ningún error a vos si</w:t>
+        <w:t xml:space="preserve"> no me dio ningún error a vos </w:t>
       </w:r>
       <w:proofErr w:type="gramStart"/>
       <w:r>
         <w:rPr>
           <w:color w:val="70AD47" w:themeColor="accent6"/>
         </w:rPr>
-        <w:t>?</w:t>
-      </w:r>
-      <w:proofErr w:type="gramEnd"/>
-    </w:p>
-    <w:p>
-      <w:r>
-        <w:t>PAGOS:</w:t>
-      </w:r>
-    </w:p>
-    <w:p>
-      <w:r>
-        <w:lastRenderedPageBreak/>
-        <w:t>Pagos Mensual:</w:t>
-      </w:r>
-    </w:p>
-    <w:p>
-      <w:pPr>
-        <w:pStyle w:val="Prrafodelista"/>
-        <w:numPr>
-          <w:ilvl w:val="0"/>
-          <w:numId w:val="5"/>
-        </w:numPr>
+        <w:t>si?</w:t>
+      </w:r>
+      <w:r>
         <w:rPr>
           <w:color w:val="70AD47" w:themeColor="accent6"/>
         </w:rPr>
-      </w:pPr>
+        <w:t>.</w:t>
+      </w:r>
+      <w:proofErr w:type="gramEnd"/>
       <w:r>
         <w:rPr>
           <w:color w:val="70AD47" w:themeColor="accent6"/>
         </w:rPr>
-        <w:t>Hacer un poco más grande los campos.</w:t>
+        <w:t xml:space="preserve"> No, no me dio error ahora, si no que como antes daba error, pensábamos que posiblemente en algún momento </w:t>
+      </w:r>
+      <w:proofErr w:type="spellStart"/>
+      <w:r>
+        <w:rPr>
+          <w:color w:val="70AD47" w:themeColor="accent6"/>
+        </w:rPr>
+        <w:t>dividia</w:t>
+      </w:r>
+      <w:proofErr w:type="spellEnd"/>
+      <w:r>
+        <w:rPr>
+          <w:color w:val="70AD47" w:themeColor="accent6"/>
+        </w:rPr>
+        <w:t xml:space="preserve"> por 0.</w:t>
+      </w:r>
+    </w:p>
+    <w:p>
+      <w:pPr>
+        <w:pStyle w:val="Prrafodelista"/>
+      </w:pPr>
+    </w:p>
+    <w:p>
+      <w:pPr>
+        <w:pStyle w:val="Prrafodelista"/>
+      </w:pPr>
+      <w:bookmarkStart w:id="0" w:name="_GoBack"/>
+      <w:bookmarkEnd w:id="0"/>
+    </w:p>
+    <w:p/>
+    <w:p>
+      <w:r>
+        <w:lastRenderedPageBreak/>
+        <w:t>PAGOS:</w:t>
       </w:r>
     </w:p>
     <w:p>
@@ -447,117 +341,40 @@
         </w:numPr>
       </w:pPr>
       <w:r>
-        <w:rPr>
-          <w:color w:val="70AD47" w:themeColor="accent6"/>
-        </w:rPr>
-        <w:t xml:space="preserve">Cambiar el nombre </w:t>
+        <w:t xml:space="preserve">En la base de datos me aparece como que ya pagué </w:t>
+      </w:r>
+      <w:proofErr w:type="gramStart"/>
+      <w:r>
+        <w:t>Septiembre</w:t>
+      </w:r>
+      <w:proofErr w:type="gramEnd"/>
+      <w:r>
+        <w:t xml:space="preserve">. Y los indicadores que tengo son de </w:t>
+      </w:r>
+      <w:proofErr w:type="gramStart"/>
+      <w:r>
+        <w:t>Septiembre</w:t>
+      </w:r>
+      <w:proofErr w:type="gramEnd"/>
+      <w:r>
+        <w:t xml:space="preserve"> y de Octubre. Sin embargo, en deudas, en vez de aparecer </w:t>
+      </w:r>
+      <w:proofErr w:type="gramStart"/>
+      <w:r>
+        <w:t>Octubre</w:t>
+      </w:r>
+      <w:proofErr w:type="gramEnd"/>
+      <w:r>
+        <w:t xml:space="preserve">, aparece </w:t>
       </w:r>
       <w:proofErr w:type="spellStart"/>
       <w:r>
-        <w:rPr>
-          <w:color w:val="70AD47" w:themeColor="accent6"/>
-        </w:rPr>
-        <w:t>basic</w:t>
+        <w:t>Septimebre</w:t>
       </w:r>
       <w:proofErr w:type="spellEnd"/>
       <w:r>
-        <w:rPr>
-          <w:color w:val="70AD47" w:themeColor="accent6"/>
-        </w:rPr>
-        <w:t xml:space="preserve"> </w:t>
-      </w:r>
-      <w:proofErr w:type="spellStart"/>
-      <w:r>
-        <w:rPr>
-          <w:color w:val="70AD47" w:themeColor="accent6"/>
-        </w:rPr>
-        <w:t>table</w:t>
-      </w:r>
-      <w:proofErr w:type="spellEnd"/>
-      <w:r>
-        <w:rPr>
-          <w:color w:val="70AD47" w:themeColor="accent6"/>
-        </w:rPr>
         <w:t>.</w:t>
       </w:r>
-    </w:p>
-    <w:p>
-      <w:pPr>
-        <w:pStyle w:val="Prrafodelista"/>
-        <w:numPr>
-          <w:ilvl w:val="0"/>
-          <w:numId w:val="6"/>
-        </w:numPr>
-        <w:rPr>
-          <w:color w:val="70AD47" w:themeColor="accent6"/>
-        </w:rPr>
-      </w:pPr>
-      <w:r>
-        <w:rPr>
-          <w:color w:val="70AD47" w:themeColor="accent6"/>
-        </w:rPr>
-        <w:t xml:space="preserve">Al querer filtrar en el buscador, me da error de </w:t>
-      </w:r>
-      <w:proofErr w:type="spellStart"/>
-      <w:r>
-        <w:rPr>
-          <w:color w:val="70AD47" w:themeColor="accent6"/>
-        </w:rPr>
-        <w:t>dataTable</w:t>
-      </w:r>
-      <w:proofErr w:type="spellEnd"/>
-      <w:r>
-        <w:rPr>
-          <w:color w:val="70AD47" w:themeColor="accent6"/>
-        </w:rPr>
-        <w:t>.</w:t>
-      </w:r>
-    </w:p>
-    <w:p>
-      <w:pPr>
-        <w:pStyle w:val="Prrafodelista"/>
-        <w:numPr>
-          <w:ilvl w:val="0"/>
-          <w:numId w:val="6"/>
-        </w:numPr>
-        <w:rPr>
-          <w:color w:val="70AD47" w:themeColor="accent6"/>
-        </w:rPr>
-      </w:pPr>
-      <w:r>
-        <w:rPr>
-          <w:color w:val="70AD47" w:themeColor="accent6"/>
-        </w:rPr>
-        <w:t xml:space="preserve">Cuando entro a la opción ver, me aparece los meses que debe. Dentro de esas deudas tengo la posibilidad de eliminar la deuda. ¿Qué es lo que pasa en caso de que la elimine?, de igual forma, da error a la hora de </w:t>
-      </w:r>
-      <w:proofErr w:type="spellStart"/>
-      <w:r>
-        <w:rPr>
-          <w:color w:val="70AD47" w:themeColor="accent6"/>
-        </w:rPr>
-        <w:t>eliminar.</w:t>
-      </w:r>
-      <w:r>
-        <w:rPr>
-          <w:color w:val="FF0000"/>
-        </w:rPr>
-        <w:t>la</w:t>
-      </w:r>
-      <w:proofErr w:type="spellEnd"/>
-      <w:r>
-        <w:rPr>
-          <w:color w:val="FF0000"/>
-        </w:rPr>
-        <w:t xml:space="preserve"> única manera de eliminar una deuda es pagándola </w:t>
-      </w:r>
-      <w:proofErr w:type="spellStart"/>
-      <w:r>
-        <w:rPr>
-          <w:color w:val="FF0000"/>
-        </w:rPr>
-        <w:t>jaja</w:t>
-      </w:r>
-      <w:proofErr w:type="spellEnd"/>
     </w:p>
     <w:p>
       <w:pPr>
@@ -648,6 +465,13 @@
           <w:szCs w:val="30"/>
         </w:rPr>
         <w:t>REPORTES</w:t>
+      </w:r>
+      <w:r>
+        <w:rPr>
+          <w:sz w:val="30"/>
+          <w:szCs w:val="30"/>
+        </w:rPr>
+        <w:t xml:space="preserve"> O PFD</w:t>
       </w:r>
     </w:p>
     <w:sectPr>
@@ -661,8 +485,8 @@
 </file>
 
 <file path=word/numbering.xml><?xml version="1.0" encoding="utf-8"?>
-<w:numbering xmlns:wpc="http://schemas.microsoft.com/office/word/2010/wordprocessingCanvas" xmlns:mc="http://schemas.openxmlformats.org/markup-compatibility/2006" xmlns:o="urn:schemas-microsoft-com:office:office" xmlns:r="http://schemas.openxmlformats.org/officeDocument/2006/relationships" xmlns:m="http://schemas.openxmlformats.org/officeDocument/2006/math" xmlns:v="urn:schemas-microsoft-com:vml" xmlns:wp14="http://schemas.microsoft.com/office/word/2010/wordprocessingDrawing" xmlns:wp="http://schemas.openxmlformats.org/drawingml/2006/wordprocessingDrawing" xmlns:w10="urn:schemas-microsoft-com:office:word" xmlns:w="http://schemas.openxmlformats.org/wordprocessingml/2006/main" xmlns:w14="http://schemas.microsoft.com/office/word/2010/wordml" xmlns:w15="http://schemas.microsoft.com/office/word/2012/wordml" xmlns:wpg="http://schemas.microsoft.com/office/word/2010/wordprocessingGroup" xmlns:wpi="http://schemas.microsoft.com/office/word/2010/wordprocessingInk" xmlns:wne="http://schemas.microsoft.com/office/word/2006/wordml" xmlns:wps="http://schemas.microsoft.com/office/word/2010/wordprocessingShape" mc:Ignorable="w14 w15 wp14">
-  <w:abstractNum w:abstractNumId="0">
+<w:numbering xmlns:wpc="http://schemas.microsoft.com/office/word/2010/wordprocessingCanvas" xmlns:cx="http://schemas.microsoft.com/office/drawing/2014/chartex" xmlns:mc="http://schemas.openxmlformats.org/markup-compatibility/2006" xmlns:o="urn:schemas-microsoft-com:office:office" xmlns:r="http://schemas.openxmlformats.org/officeDocument/2006/relationships" xmlns:m="http://schemas.openxmlformats.org/officeDocument/2006/math" xmlns:v="urn:schemas-microsoft-com:vml" xmlns:wp14="http://schemas.microsoft.com/office/word/2010/wordprocessingDrawing" xmlns:wp="http://schemas.openxmlformats.org/drawingml/2006/wordprocessingDrawing" xmlns:w10="urn:schemas-microsoft-com:office:word" xmlns:w="http://schemas.openxmlformats.org/wordprocessingml/2006/main" xmlns:w14="http://schemas.microsoft.com/office/word/2010/wordml" xmlns:w15="http://schemas.microsoft.com/office/word/2012/wordml" xmlns:w16se="http://schemas.microsoft.com/office/word/2015/wordml/symex" xmlns:wpg="http://schemas.microsoft.com/office/word/2010/wordprocessingGroup" xmlns:wpi="http://schemas.microsoft.com/office/word/2010/wordprocessingInk" xmlns:wne="http://schemas.microsoft.com/office/word/2006/wordml" xmlns:wps="http://schemas.microsoft.com/office/word/2010/wordprocessingShape" mc:Ignorable="w14 w15 w16se wp14">
+  <w:abstractNum w:abstractNumId="0" w15:restartNumberingAfterBreak="0">
     <w:nsid w:val="112F646E"/>
     <w:multiLevelType w:val="hybridMultilevel"/>
     <w:tmpl w:val="AFA60FD2"/>
@@ -775,7 +599,7 @@
       </w:rPr>
     </w:lvl>
   </w:abstractNum>
-  <w:abstractNum w:abstractNumId="1">
+  <w:abstractNum w:abstractNumId="1" w15:restartNumberingAfterBreak="0">
     <w:nsid w:val="2DA261EF"/>
     <w:multiLevelType w:val="hybridMultilevel"/>
     <w:tmpl w:val="08805F7E"/>
@@ -888,7 +712,120 @@
       </w:rPr>
     </w:lvl>
   </w:abstractNum>
-  <w:abstractNum w:abstractNumId="2">
+  <w:abstractNum w:abstractNumId="2" w15:restartNumberingAfterBreak="0">
+    <w:nsid w:val="46EF0BE4"/>
+    <w:multiLevelType w:val="hybridMultilevel"/>
+    <w:tmpl w:val="BD82B4D2"/>
+    <w:lvl w:ilvl="0" w:tplc="2C0A0001">
+      <w:start w:val="1"/>
+      <w:numFmt w:val="bullet"/>
+      <w:lvlText w:val=""/>
+      <w:lvlJc w:val="left"/>
+      <w:pPr>
+        <w:ind w:left="720" w:hanging="360"/>
+      </w:pPr>
+      <w:rPr>
+        <w:rFonts w:ascii="Symbol" w:hAnsi="Symbol" w:hint="default"/>
+      </w:rPr>
+    </w:lvl>
+    <w:lvl w:ilvl="1" w:tplc="2C0A0003" w:tentative="1">
+      <w:start w:val="1"/>
+      <w:numFmt w:val="bullet"/>
+      <w:lvlText w:val="o"/>
+      <w:lvlJc w:val="left"/>
+      <w:pPr>
+        <w:ind w:left="1440" w:hanging="360"/>
+      </w:pPr>
+      <w:rPr>
+        <w:rFonts w:ascii="Courier New" w:hAnsi="Courier New" w:cs="Courier New" w:hint="default"/>
+      </w:rPr>
+    </w:lvl>
+    <w:lvl w:ilvl="2" w:tplc="2C0A0005" w:tentative="1">
+      <w:start w:val="1"/>
+      <w:numFmt w:val="bullet"/>
+      <w:lvlText w:val=""/>
+      <w:lvlJc w:val="left"/>
+      <w:pPr>
+        <w:ind w:left="2160" w:hanging="360"/>
+      </w:pPr>
+      <w:rPr>
+        <w:rFonts w:ascii="Wingdings" w:hAnsi="Wingdings" w:hint="default"/>
+      </w:rPr>
+    </w:lvl>
+    <w:lvl w:ilvl="3" w:tplc="2C0A0001" w:tentative="1">
+      <w:start w:val="1"/>
+      <w:numFmt w:val="bullet"/>
+      <w:lvlText w:val=""/>
+      <w:lvlJc w:val="left"/>
+      <w:pPr>
+        <w:ind w:left="2880" w:hanging="360"/>
+      </w:pPr>
+      <w:rPr>
+        <w:rFonts w:ascii="Symbol" w:hAnsi="Symbol" w:hint="default"/>
+      </w:rPr>
+    </w:lvl>
+    <w:lvl w:ilvl="4" w:tplc="2C0A0003" w:tentative="1">
+      <w:start w:val="1"/>
+      <w:numFmt w:val="bullet"/>
+      <w:lvlText w:val="o"/>
+      <w:lvlJc w:val="left"/>
+      <w:pPr>
+        <w:ind w:left="3600" w:hanging="360"/>
+      </w:pPr>
+      <w:rPr>
+        <w:rFonts w:ascii="Courier New" w:hAnsi="Courier New" w:cs="Courier New" w:hint="default"/>
+      </w:rPr>
+    </w:lvl>
+    <w:lvl w:ilvl="5" w:tplc="2C0A0005" w:tentative="1">
+      <w:start w:val="1"/>
+      <w:numFmt w:val="bullet"/>
+      <w:lvlText w:val=""/>
+      <w:lvlJc w:val="left"/>
+      <w:pPr>
+        <w:ind w:left="4320" w:hanging="360"/>
+      </w:pPr>
+      <w:rPr>
+        <w:rFonts w:ascii="Wingdings" w:hAnsi="Wingdings" w:hint="default"/>
+      </w:rPr>
+    </w:lvl>
+    <w:lvl w:ilvl="6" w:tplc="2C0A0001" w:tentative="1">
+      <w:start w:val="1"/>
+      <w:numFmt w:val="bullet"/>
+      <w:lvlText w:val=""/>
+      <w:lvlJc w:val="left"/>
+      <w:pPr>
+        <w:ind w:left="5040" w:hanging="360"/>
+      </w:pPr>
+      <w:rPr>
+        <w:rFonts w:ascii="Symbol" w:hAnsi="Symbol" w:hint="default"/>
+      </w:rPr>
+    </w:lvl>
+    <w:lvl w:ilvl="7" w:tplc="2C0A0003" w:tentative="1">
+      <w:start w:val="1"/>
+      <w:numFmt w:val="bullet"/>
+      <w:lvlText w:val="o"/>
+      <w:lvlJc w:val="left"/>
+      <w:pPr>
+        <w:ind w:left="5760" w:hanging="360"/>
+      </w:pPr>
+      <w:rPr>
+        <w:rFonts w:ascii="Courier New" w:hAnsi="Courier New" w:cs="Courier New" w:hint="default"/>
+      </w:rPr>
+    </w:lvl>
+    <w:lvl w:ilvl="8" w:tplc="2C0A0005" w:tentative="1">
+      <w:start w:val="1"/>
+      <w:numFmt w:val="bullet"/>
+      <w:lvlText w:val=""/>
+      <w:lvlJc w:val="left"/>
+      <w:pPr>
+        <w:ind w:left="6480" w:hanging="360"/>
+      </w:pPr>
+      <w:rPr>
+        <w:rFonts w:ascii="Wingdings" w:hAnsi="Wingdings" w:hint="default"/>
+      </w:rPr>
+    </w:lvl>
+  </w:abstractNum>
+  <w:abstractNum w:abstractNumId="3" w15:restartNumberingAfterBreak="0">
     <w:nsid w:val="4889746F"/>
     <w:multiLevelType w:val="hybridMultilevel"/>
     <w:tmpl w:val="81A2A688"/>
@@ -1001,7 +938,7 @@
       </w:rPr>
     </w:lvl>
   </w:abstractNum>
-  <w:abstractNum w:abstractNumId="3">
+  <w:abstractNum w:abstractNumId="4" w15:restartNumberingAfterBreak="0">
     <w:nsid w:val="4C2A240C"/>
     <w:multiLevelType w:val="hybridMultilevel"/>
     <w:tmpl w:val="541659F6"/>
@@ -1114,7 +1051,7 @@
       </w:rPr>
     </w:lvl>
   </w:abstractNum>
-  <w:abstractNum w:abstractNumId="4">
+  <w:abstractNum w:abstractNumId="5" w15:restartNumberingAfterBreak="0">
     <w:nsid w:val="4DEC28C0"/>
     <w:multiLevelType w:val="hybridMultilevel"/>
     <w:tmpl w:val="0F3A928C"/>
@@ -1227,7 +1164,7 @@
       </w:rPr>
     </w:lvl>
   </w:abstractNum>
-  <w:abstractNum w:abstractNumId="5">
+  <w:abstractNum w:abstractNumId="6" w15:restartNumberingAfterBreak="0">
     <w:nsid w:val="52F95924"/>
     <w:multiLevelType w:val="hybridMultilevel"/>
     <w:tmpl w:val="E1D89942"/>
@@ -1340,7 +1277,7 @@
       </w:rPr>
     </w:lvl>
   </w:abstractNum>
-  <w:abstractNum w:abstractNumId="6">
+  <w:abstractNum w:abstractNumId="7" w15:restartNumberingAfterBreak="0">
     <w:nsid w:val="53CF01A4"/>
     <w:multiLevelType w:val="hybridMultilevel"/>
     <w:tmpl w:val="387C3B1C"/>
@@ -1453,7 +1390,7 @@
       </w:rPr>
     </w:lvl>
   </w:abstractNum>
-  <w:abstractNum w:abstractNumId="7">
+  <w:abstractNum w:abstractNumId="8" w15:restartNumberingAfterBreak="0">
     <w:nsid w:val="71202A1E"/>
     <w:multiLevelType w:val="hybridMultilevel"/>
     <w:tmpl w:val="C7AA4DF0"/>
@@ -1567,34 +1504,37 @@
     </w:lvl>
   </w:abstractNum>
   <w:num w:numId="1">
-    <w:abstractNumId w:val="5"/>
+    <w:abstractNumId w:val="6"/>
   </w:num>
   <w:num w:numId="2">
-    <w:abstractNumId w:val="2"/>
+    <w:abstractNumId w:val="3"/>
   </w:num>
   <w:num w:numId="3">
-    <w:abstractNumId w:val="6"/>
+    <w:abstractNumId w:val="7"/>
   </w:num>
   <w:num w:numId="4">
-    <w:abstractNumId w:val="7"/>
+    <w:abstractNumId w:val="8"/>
   </w:num>
   <w:num w:numId="5">
     <w:abstractNumId w:val="1"/>
   </w:num>
   <w:num w:numId="6">
-    <w:abstractNumId w:val="4"/>
+    <w:abstractNumId w:val="5"/>
   </w:num>
   <w:num w:numId="7">
-    <w:abstractNumId w:val="3"/>
+    <w:abstractNumId w:val="4"/>
   </w:num>
   <w:num w:numId="8">
     <w:abstractNumId w:val="0"/>
+  </w:num>
+  <w:num w:numId="9">
+    <w:abstractNumId w:val="2"/>
   </w:num>
 </w:numbering>
 </file>
 
 <file path=word/styles.xml><?xml version="1.0" encoding="utf-8"?>
-<w:styles xmlns:mc="http://schemas.openxmlformats.org/markup-compatibility/2006" xmlns:r="http://schemas.openxmlformats.org/officeDocument/2006/relationships" xmlns:w="http://schemas.openxmlformats.org/wordprocessingml/2006/main" xmlns:w14="http://schemas.microsoft.com/office/word/2010/wordml" xmlns:w15="http://schemas.microsoft.com/office/word/2012/wordml" mc:Ignorable="w14 w15">
+<w:styles xmlns:mc="http://schemas.openxmlformats.org/markup-compatibility/2006" xmlns:r="http://schemas.openxmlformats.org/officeDocument/2006/relationships" xmlns:w="http://schemas.openxmlformats.org/wordprocessingml/2006/main" xmlns:w14="http://schemas.microsoft.com/office/word/2010/wordml" xmlns:w15="http://schemas.microsoft.com/office/word/2012/wordml" xmlns:w16se="http://schemas.microsoft.com/office/word/2015/wordml/symex" mc:Ignorable="w14 w15 w16se">
   <w:docDefaults>
     <w:rPrDefault>
       <w:rPr>

</xml_diff>

<commit_message>
Elimina evaluaciones y series
</commit_message>
<xml_diff>
--- a/Nuevos errores jaja.docx
+++ b/Nuevos errores jaja.docx
@@ -268,7 +268,6 @@
           <w:color w:val="70AD47" w:themeColor="accent6"/>
         </w:rPr>
       </w:pPr>
-      <w:bookmarkStart w:id="0" w:name="_GoBack"/>
       <w:r>
         <w:rPr>
           <w:color w:val="70AD47" w:themeColor="accent6"/>
@@ -276,7 +275,6 @@
         <w:t>Poner un poquito más de tiempo al refrescar la página.</w:t>
       </w:r>
     </w:p>
-    <w:bookmarkEnd w:id="0"/>
     <w:p/>
     <w:p>
       <w:r>
@@ -316,7 +314,24 @@
         </w:numPr>
       </w:pPr>
       <w:r>
-        <w:t>Si me debe permitir modificar y eliminar los resultados de ejercicios almacenados, tanto de fuerza como de no fuerza</w:t>
+        <w:t>M</w:t>
+      </w:r>
+      <w:r>
+        <w:t xml:space="preserve">e debe permitir modificar </w:t>
+      </w:r>
+      <w:r>
+        <w:t>(</w:t>
+      </w:r>
+      <w:r>
+        <w:t>y</w:t>
+      </w:r>
+      <w:r>
+        <w:t>a elimina)</w:t>
+      </w:r>
+      <w:bookmarkStart w:id="0" w:name="_GoBack"/>
+      <w:bookmarkEnd w:id="0"/>
+      <w:r>
+        <w:t xml:space="preserve"> los resultados de ejercicios almacenados, tanto de fuerza como de no fuerza</w:t>
       </w:r>
     </w:p>
     <w:p/>

</xml_diff>

<commit_message>
cambios en los id de los ejercicios de no fuerza
</commit_message>
<xml_diff>
--- a/Nuevos errores jaja.docx
+++ b/Nuevos errores jaja.docx
@@ -23,6 +23,9 @@
       <w:r>
         <w:t>No me modifica las fotos de los usuarios que ya se encuentran cargados</w:t>
       </w:r>
+      <w:r>
+        <w:t>.</w:t>
+      </w:r>
     </w:p>
     <w:p>
       <w:pPr>
@@ -91,10 +94,56 @@
         </w:numPr>
       </w:pPr>
       <w:r>
-        <w:t>Cambiar el nombre en el botón de Fuerza por potencia y el de no fuerza por fuerza</w:t>
+        <w:rPr>
+          <w:color w:val="00B050"/>
+        </w:rPr>
+        <w:t xml:space="preserve">Cambiar los id de los ejercicios de no fuerza en los </w:t>
+      </w:r>
+      <w:proofErr w:type="spellStart"/>
+      <w:r>
+        <w:rPr>
+          <w:color w:val="00B050"/>
+        </w:rPr>
+        <w:t>switch</w:t>
+      </w:r>
+      <w:proofErr w:type="spellEnd"/>
+      <w:r>
+        <w:rPr>
+          <w:color w:val="00B050"/>
+        </w:rPr>
+        <w:t xml:space="preserve">, para que le entreguemos a Vicky la base con los ejercicios de no fuerza ya cargados. La idea es ordenarlos del 1 en adelante, y que el cargue después los de fuerza (o potencia como </w:t>
+      </w:r>
+      <w:proofErr w:type="spellStart"/>
+      <w:r>
+        <w:rPr>
+          <w:color w:val="00B050"/>
+        </w:rPr>
+        <w:t>el</w:t>
+      </w:r>
+      <w:proofErr w:type="spellEnd"/>
+      <w:r>
+        <w:rPr>
+          <w:color w:val="00B050"/>
+        </w:rPr>
+        <w:t xml:space="preserve"> les llama).</w:t>
+      </w:r>
+      <w:r>
+        <w:rPr>
+          <w:color w:val="00B050"/>
+        </w:rPr>
+        <w:t xml:space="preserve"> </w:t>
+      </w:r>
+      <w:r>
+        <w:t>Ya lo hice, pero me salen los campos cambiados</w:t>
       </w:r>
       <w:r>
         <w:t>.</w:t>
+      </w:r>
+    </w:p>
+    <w:p/>
+    <w:p>
+      <w:r>
+        <w:t>Modificar Evaluaciones:</w:t>
       </w:r>
     </w:p>
     <w:p>
@@ -106,24 +155,21 @@
         </w:numPr>
       </w:pPr>
       <w:r>
-        <w:t xml:space="preserve">Cambiar los id de los ejercicios de no fuerza en los </w:t>
+        <w:t xml:space="preserve">Al seleccionar un ejercicio de fuerza (potencia) no me muestra los datos de peso corporal, peso externo y masa en </w:t>
+      </w:r>
+      <w:proofErr w:type="gramStart"/>
+      <w:r>
+        <w:t>el data</w:t>
+      </w:r>
+      <w:proofErr w:type="gramEnd"/>
+      <w:r>
+        <w:t xml:space="preserve"> </w:t>
       </w:r>
       <w:proofErr w:type="spellStart"/>
       <w:r>
-        <w:t>switch</w:t>
+        <w:t>table</w:t>
       </w:r>
       <w:proofErr w:type="spellEnd"/>
-      <w:r>
-        <w:t xml:space="preserve">, para que le entreguemos a Vicky la base con los ejercicios de no fuerza ya cargados. La idea es ordenarlos del 1 en adelante, y que el cargue después los de fuerza (o potencia como </w:t>
-      </w:r>
-      <w:proofErr w:type="spellStart"/>
-      <w:r>
-        <w:t>el</w:t>
-      </w:r>
-      <w:proofErr w:type="spellEnd"/>
-      <w:r>
-        <w:t xml:space="preserve"> les llama).</w:t>
-      </w:r>
     </w:p>
     <w:p/>
     <w:p/>
@@ -156,15 +202,24 @@
       <w:r>
         <w:t>, hay que quitarle la posibilidad de que a la hora de crear un nuevo ejercicio, pueda elegir si es de fuerza o no. Eso hay que esconderlo y poner que si o si al crear sean de fuerza.</w:t>
       </w:r>
+      <w:r>
+        <w:t xml:space="preserve"> Esto es para cuando ya lo entreguemos al programa.</w:t>
+      </w:r>
     </w:p>
     <w:p>
       <w:pPr>
         <w:pStyle w:val="Prrafodelista"/>
       </w:pPr>
     </w:p>
-    <w:p>
-      <w:r>
-        <w:t>Gestionar ejercicios:</w:t>
+    <w:p/>
+    <w:p>
+      <w:r>
+        <w:t>INDICADORES:</w:t>
+      </w:r>
+    </w:p>
+    <w:p>
+      <w:r>
+        <w:t>Indicadores Mensuales</w:t>
       </w:r>
     </w:p>
     <w:p>
@@ -176,35 +231,43 @@
         </w:numPr>
       </w:pPr>
       <w:r>
-        <w:t xml:space="preserve">En </w:t>
-      </w:r>
-      <w:proofErr w:type="gramStart"/>
-      <w:r>
-        <w:t>el data</w:t>
-      </w:r>
-      <w:proofErr w:type="gramEnd"/>
-      <w:r>
-        <w:t xml:space="preserve"> </w:t>
+        <w:t xml:space="preserve">Mostrar como en indicadores semanales el mensaje de que se necesitan 2 o </w:t>
       </w:r>
       <w:proofErr w:type="spellStart"/>
       <w:r>
-        <w:t>table</w:t>
+        <w:t>mas</w:t>
       </w:r>
       <w:proofErr w:type="spellEnd"/>
       <w:r>
-        <w:t>, cambiar el nombre del campo fuerza por potencia.</w:t>
+        <w:t xml:space="preserve"> indicadores para mostrar los resultados de abajo.</w:t>
+      </w:r>
+      <w:r>
+        <w:t xml:space="preserve"> Esto está comentado en el código, pero </w:t>
+      </w:r>
+      <w:proofErr w:type="spellStart"/>
+      <w:r>
+        <w:t>nose</w:t>
+      </w:r>
+      <w:proofErr w:type="spellEnd"/>
+      <w:r>
+        <w:t xml:space="preserve"> porque lo habíamos sacado.</w:t>
       </w:r>
     </w:p>
     <w:p/>
     <w:p/>
     <w:p>
-      <w:r>
-        <w:t>INDICADORES:</w:t>
-      </w:r>
-    </w:p>
-    <w:p>
-      <w:r>
-        <w:t>Indicadores Mensuales</w:t>
+      <w:bookmarkStart w:id="0" w:name="_GoBack"/>
+      <w:bookmarkEnd w:id="0"/>
+    </w:p>
+    <w:p>
+      <w:r>
+        <w:lastRenderedPageBreak/>
+        <w:t>PAGOS</w:t>
+      </w:r>
+    </w:p>
+    <w:p>
+      <w:r>
+        <w:t>Pago Mensual:</w:t>
       </w:r>
     </w:p>
     <w:p>
@@ -216,26 +279,21 @@
         </w:numPr>
       </w:pPr>
       <w:r>
-        <w:t xml:space="preserve">Mostrar como en indicadores semanales el mensaje de que se necesitan 2 o </w:t>
-      </w:r>
-      <w:proofErr w:type="spellStart"/>
-      <w:r>
-        <w:t>mas</w:t>
-      </w:r>
-      <w:proofErr w:type="spellEnd"/>
-      <w:r>
-        <w:t xml:space="preserve"> indicadores para mostrar los resultados de abajo.</w:t>
+        <w:t xml:space="preserve">A la hora de realizar un pago, mostrar que el mes ya aparezca desde octubre, porque aparece a partir de Julio, y hasta que le entreguemos el programa va a quedar mejor que aparezca </w:t>
+      </w:r>
+      <w:proofErr w:type="gramStart"/>
+      <w:r>
+        <w:t>Octubre</w:t>
+      </w:r>
+      <w:proofErr w:type="gramEnd"/>
+      <w:r>
+        <w:t>.</w:t>
       </w:r>
     </w:p>
     <w:p/>
     <w:p>
       <w:r>
-        <w:t>PAGOS</w:t>
-      </w:r>
-    </w:p>
-    <w:p>
-      <w:r>
-        <w:t>Pago Mensual:</w:t>
+        <w:t>Deudores:</w:t>
       </w:r>
     </w:p>
     <w:p>
@@ -247,21 +305,41 @@
         </w:numPr>
       </w:pPr>
       <w:r>
-        <w:t xml:space="preserve">A la hora de realizar un pago, mostrar que el mes ya aparezca desde octubre, porque aparece a partir de Julio, y hasta que le entreguemos el programa va a quedar mejor que aparezca </w:t>
+        <w:t xml:space="preserve">Realice el pago de </w:t>
       </w:r>
       <w:proofErr w:type="gramStart"/>
       <w:r>
-        <w:t>Octubre</w:t>
+        <w:t>Septiembre</w:t>
       </w:r>
       <w:proofErr w:type="gramEnd"/>
       <w:r>
-        <w:t>.</w:t>
-      </w:r>
-    </w:p>
-    <w:p>
-      <w:r>
-        <w:lastRenderedPageBreak/>
-        <w:t>Deudores:</w:t>
+        <w:t xml:space="preserve"> teniendo indicadores en Septiembre, hasta ahí </w:t>
+      </w:r>
+      <w:r>
+        <w:t>está</w:t>
+      </w:r>
+      <w:r>
+        <w:t xml:space="preserve"> bien. Luego agregue un indicador en octubre, y me apareció que debía octubre, hasta ahí también </w:t>
+      </w:r>
+      <w:r>
+        <w:t>está</w:t>
+      </w:r>
+      <w:r>
+        <w:t xml:space="preserve"> bien. Pero cuando borro el indicador de octubre (porque </w:t>
+      </w:r>
+      <w:proofErr w:type="spellStart"/>
+      <w:r>
+        <w:t>ponele</w:t>
+      </w:r>
+      <w:proofErr w:type="spellEnd"/>
+      <w:r>
+        <w:t xml:space="preserve"> que se </w:t>
+      </w:r>
+      <w:r>
+        <w:t>equivocó</w:t>
+      </w:r>
+      <w:r>
+        <w:t xml:space="preserve"> de mes), todavía me figura que debo ese mes y no tengo ningún indicador de octubre.</w:t>
       </w:r>
     </w:p>
     <w:p>
@@ -273,41 +351,15 @@
         </w:numPr>
       </w:pPr>
       <w:r>
-        <w:t xml:space="preserve">Realice el pago de </w:t>
+        <w:t xml:space="preserve">Conforme a lo informado arriba. Si yo ahora hago un nuevo </w:t>
       </w:r>
       <w:proofErr w:type="gramStart"/>
       <w:r>
-        <w:t>Septiembre</w:t>
+        <w:t>indicador</w:t>
       </w:r>
       <w:proofErr w:type="gramEnd"/>
       <w:r>
-        <w:t xml:space="preserve"> teniendo indicadores en Septiembre, hasta ahí </w:t>
-      </w:r>
-      <w:r>
-        <w:t>está</w:t>
-      </w:r>
-      <w:r>
-        <w:t xml:space="preserve"> bien. Luego agregue un indicador en octubre, y me apareció que debía octubre, hasta ahí también </w:t>
-      </w:r>
-      <w:r>
-        <w:t>está</w:t>
-      </w:r>
-      <w:r>
-        <w:t xml:space="preserve"> bien. Pero cuando borro el indicador de octubre (porque </w:t>
-      </w:r>
-      <w:proofErr w:type="spellStart"/>
-      <w:r>
-        <w:t>ponele</w:t>
-      </w:r>
-      <w:proofErr w:type="spellEnd"/>
-      <w:r>
-        <w:t xml:space="preserve"> que se </w:t>
-      </w:r>
-      <w:r>
-        <w:t>equivocó</w:t>
-      </w:r>
-      <w:r>
-        <w:t xml:space="preserve"> de mes), todavía me figura que debo ese mes y no tengo ningún indicador de octubre.</w:t>
+        <w:t xml:space="preserve"> pero del Mes de Noviembre (Octubre sigue sin tener indicadores y solo pague el mes de septiembre), me sigue figurando que debo solamente Octubre y no me aparece Noviembre.</w:t>
       </w:r>
     </w:p>
     <w:p>
@@ -319,37 +371,18 @@
         </w:numPr>
       </w:pPr>
       <w:r>
-        <w:t xml:space="preserve">Conforme a lo informado arriba. Si yo ahora hago un nuevo </w:t>
+        <w:t xml:space="preserve">Después lo que hice fue, agregar un nuevo indicador en </w:t>
       </w:r>
       <w:proofErr w:type="gramStart"/>
       <w:r>
-        <w:t>indicador</w:t>
+        <w:t>Octubre</w:t>
       </w:r>
       <w:proofErr w:type="gramEnd"/>
       <w:r>
-        <w:t xml:space="preserve"> pero del Mes de Noviembre (Octubre sigue sin tener indicadores y solo pague el mes de septiembre), me sigue figurando que debo solamente Octubre y no me aparece Noviembre.</w:t>
-      </w:r>
-    </w:p>
-    <w:p>
-      <w:pPr>
-        <w:pStyle w:val="Prrafodelista"/>
-        <w:numPr>
-          <w:ilvl w:val="0"/>
-          <w:numId w:val="13"/>
-        </w:numPr>
-      </w:pPr>
-      <w:r>
-        <w:t xml:space="preserve">Después lo que hice fue, agregar un nuevo indicador en </w:t>
-      </w:r>
-      <w:proofErr w:type="gramStart"/>
-      <w:r>
-        <w:t>Octubre</w:t>
-      </w:r>
-      <w:proofErr w:type="gramEnd"/>
-      <w:r>
         <w:t>, y me sigue figurando que solo debo Octubre, cuando también tengo un indicador en noviembre.</w:t>
       </w:r>
     </w:p>
+    <w:p/>
     <w:p/>
     <w:p>
       <w:pPr>
@@ -513,6 +546,7 @@
         </w:numPr>
       </w:pPr>
       <w:r>
+        <w:lastRenderedPageBreak/>
         <w:t xml:space="preserve">Así mismo, debe poder poner en una misma impresión varios gráficos del mismo ejercicio. Por ejemplo, que en la primera línea salga pecho-&gt;potencia impulsiva con el grafica de salto </w:t>
       </w:r>
       <w:proofErr w:type="spellStart"/>
@@ -563,83 +597,6 @@
           <w:szCs w:val="30"/>
         </w:rPr>
       </w:pPr>
-    </w:p>
-    <w:p>
-      <w:pPr>
-        <w:rPr>
-          <w:sz w:val="30"/>
-          <w:szCs w:val="30"/>
-        </w:rPr>
-      </w:pPr>
-      <w:r>
-        <w:rPr>
-          <w:sz w:val="30"/>
-          <w:szCs w:val="30"/>
-        </w:rPr>
-        <w:t>SOLO ME FALTA VERIFICAR LOS TEST INCREMENTALES.</w:t>
-      </w:r>
-      <w:bookmarkStart w:id="0" w:name="_GoBack"/>
-      <w:bookmarkEnd w:id="0"/>
-    </w:p>
-    <w:p>
-      <w:pPr>
-        <w:rPr>
-          <w:sz w:val="30"/>
-          <w:szCs w:val="30"/>
-        </w:rPr>
-      </w:pPr>
-      <w:r>
-        <w:rPr>
-          <w:sz w:val="30"/>
-          <w:szCs w:val="30"/>
-        </w:rPr>
-        <w:lastRenderedPageBreak/>
-        <w:t>Deporte -&gt; Ok</w:t>
-      </w:r>
-    </w:p>
-    <w:p>
-      <w:pPr>
-        <w:rPr>
-          <w:sz w:val="30"/>
-          <w:szCs w:val="30"/>
-        </w:rPr>
-      </w:pPr>
-      <w:r>
-        <w:rPr>
-          <w:sz w:val="30"/>
-          <w:szCs w:val="30"/>
-        </w:rPr>
-        <w:t>Categoría</w:t>
-      </w:r>
-      <w:r>
-        <w:rPr>
-          <w:sz w:val="30"/>
-          <w:szCs w:val="30"/>
-        </w:rPr>
-        <w:t xml:space="preserve"> -&gt; Ok</w:t>
-      </w:r>
-    </w:p>
-    <w:p>
-      <w:pPr>
-        <w:rPr>
-          <w:sz w:val="30"/>
-          <w:szCs w:val="30"/>
-        </w:rPr>
-      </w:pPr>
-      <w:r>
-        <w:rPr>
-          <w:sz w:val="30"/>
-          <w:szCs w:val="30"/>
-        </w:rPr>
-        <w:t>Antropometría</w:t>
-      </w:r>
-      <w:r>
-        <w:rPr>
-          <w:sz w:val="30"/>
-          <w:szCs w:val="30"/>
-        </w:rPr>
-        <w:t xml:space="preserve"> -&gt; Ok</w:t>
-      </w:r>
     </w:p>
     <w:sectPr>
       <w:pgSz w:w="11906" w:h="16838"/>
@@ -1673,7 +1630,7 @@
   <w:abstractNum w:abstractNumId="9" w15:restartNumberingAfterBreak="0">
     <w:nsid w:val="4E817CD6"/>
     <w:multiLevelType w:val="hybridMultilevel"/>
-    <w:tmpl w:val="05DAD580"/>
+    <w:tmpl w:val="2020BE12"/>
     <w:lvl w:ilvl="0" w:tplc="2C0A0001">
       <w:start w:val="1"/>
       <w:numFmt w:val="bullet"/>

</xml_diff>

<commit_message>
solucion de los errores descriptos en word hasta el 07-10-2017
</commit_message>
<xml_diff>
--- a/Nuevos errores jaja.docx
+++ b/Nuevos errores jaja.docx
@@ -1,6 +1,6 @@
 
 <file path=word/document.xml><?xml version="1.0" encoding="utf-8"?>
-<w:document xmlns:wpc="http://schemas.microsoft.com/office/word/2010/wordprocessingCanvas" xmlns:cx="http://schemas.microsoft.com/office/drawing/2014/chartex" xmlns:mc="http://schemas.openxmlformats.org/markup-compatibility/2006" xmlns:o="urn:schemas-microsoft-com:office:office" xmlns:r="http://schemas.openxmlformats.org/officeDocument/2006/relationships" xmlns:m="http://schemas.openxmlformats.org/officeDocument/2006/math" xmlns:v="urn:schemas-microsoft-com:vml" xmlns:wp14="http://schemas.microsoft.com/office/word/2010/wordprocessingDrawing" xmlns:wp="http://schemas.openxmlformats.org/drawingml/2006/wordprocessingDrawing" xmlns:w10="urn:schemas-microsoft-com:office:word" xmlns:w="http://schemas.openxmlformats.org/wordprocessingml/2006/main" xmlns:w14="http://schemas.microsoft.com/office/word/2010/wordml" xmlns:w15="http://schemas.microsoft.com/office/word/2012/wordml" xmlns:w16se="http://schemas.microsoft.com/office/word/2015/wordml/symex" xmlns:wpg="http://schemas.microsoft.com/office/word/2010/wordprocessingGroup" xmlns:wpi="http://schemas.microsoft.com/office/word/2010/wordprocessingInk" xmlns:wne="http://schemas.microsoft.com/office/word/2006/wordml" xmlns:wps="http://schemas.microsoft.com/office/word/2010/wordprocessingShape" mc:Ignorable="w14 w15 w16se wp14">
+<w:document xmlns:wpc="http://schemas.microsoft.com/office/word/2010/wordprocessingCanvas" xmlns:mc="http://schemas.openxmlformats.org/markup-compatibility/2006" xmlns:o="urn:schemas-microsoft-com:office:office" xmlns:r="http://schemas.openxmlformats.org/officeDocument/2006/relationships" xmlns:m="http://schemas.openxmlformats.org/officeDocument/2006/math" xmlns:v="urn:schemas-microsoft-com:vml" xmlns:wp14="http://schemas.microsoft.com/office/word/2010/wordprocessingDrawing" xmlns:wp="http://schemas.openxmlformats.org/drawingml/2006/wordprocessingDrawing" xmlns:w10="urn:schemas-microsoft-com:office:word" xmlns:w="http://schemas.openxmlformats.org/wordprocessingml/2006/main" xmlns:w14="http://schemas.microsoft.com/office/word/2010/wordml" xmlns:w15="http://schemas.microsoft.com/office/word/2012/wordml" xmlns:wpg="http://schemas.microsoft.com/office/word/2010/wordprocessingGroup" xmlns:wpi="http://schemas.microsoft.com/office/word/2010/wordprocessingInk" xmlns:wne="http://schemas.microsoft.com/office/word/2006/wordml" xmlns:wps="http://schemas.microsoft.com/office/word/2010/wordprocessingShape" mc:Ignorable="w14 w15 wp14">
   <w:body>
     <w:p>
       <w:r>
@@ -36,54 +36,7 @@
         </w:numPr>
       </w:pPr>
       <w:r>
-        <w:t xml:space="preserve">Nosotros en </w:t>
-      </w:r>
-      <w:proofErr w:type="spellStart"/>
-      <w:r>
-        <w:t>public</w:t>
-      </w:r>
-      <w:proofErr w:type="spellEnd"/>
-      <w:r>
-        <w:t>-&gt;</w:t>
-      </w:r>
-      <w:proofErr w:type="spellStart"/>
-      <w:r>
-        <w:t>images</w:t>
-      </w:r>
-      <w:proofErr w:type="spellEnd"/>
-      <w:r>
-        <w:t xml:space="preserve">-&gt;perfiles tenemos una foto llamada </w:t>
-      </w:r>
-      <w:proofErr w:type="spellStart"/>
-      <w:r>
-        <w:t>foto_perfil</w:t>
-      </w:r>
-      <w:proofErr w:type="spellEnd"/>
-      <w:r>
-        <w:t xml:space="preserve"> que es para cuando crea un usuario que no tiene foto. El problema radica en </w:t>
-      </w:r>
-      <w:proofErr w:type="gramStart"/>
-      <w:r>
-        <w:t>que</w:t>
-      </w:r>
-      <w:proofErr w:type="gramEnd"/>
-      <w:r>
-        <w:t xml:space="preserve"> si crea un usuario sin foto, y después lo edita con una foto nueva, el sistema reemplaza la imagen genérica (</w:t>
-      </w:r>
-      <w:proofErr w:type="spellStart"/>
-      <w:r>
-        <w:t>foto_perfil</w:t>
-      </w:r>
-      <w:proofErr w:type="spellEnd"/>
-      <w:r>
-        <w:t>) por la nueva foto, entonces cuando crea otro cliente nuevo sin foto, la foto genérica ya no existe y aparece cualquier cosa en el campo foto.</w:t>
-      </w:r>
-    </w:p>
-    <w:p/>
-    <w:p/>
-    <w:p>
-      <w:r>
-        <w:t>Modificar Evaluaciones:</w:t>
+        <w:t>Nosotros en public-&gt;images-&gt;perfiles tenemos una foto llamada foto_perfil que es para cuando crea un usuario que no tiene foto. El problema radica en que si crea un usuario sin foto, y después lo edita con una foto nueva, el sistema reemplaza la imagen genérica (foto_perfil) por la nueva foto, entonces cuando crea otro cliente nuevo sin foto, la foto genérica ya no existe y aparece cualquier cosa en el campo foto.</w:t>
       </w:r>
     </w:p>
     <w:p>
@@ -95,21 +48,48 @@
         </w:numPr>
       </w:pPr>
       <w:r>
-        <w:t xml:space="preserve">Al seleccionar un ejercicio de fuerza (potencia) no me muestra los datos de peso corporal, peso externo y masa en </w:t>
-      </w:r>
-      <w:proofErr w:type="gramStart"/>
-      <w:r>
-        <w:t>el data</w:t>
-      </w:r>
-      <w:proofErr w:type="gramEnd"/>
-      <w:r>
-        <w:t xml:space="preserve"> </w:t>
-      </w:r>
-      <w:proofErr w:type="spellStart"/>
-      <w:r>
-        <w:t>table</w:t>
-      </w:r>
-      <w:proofErr w:type="spellEnd"/>
+        <w:rPr>
+          <w:color w:val="70AD47" w:themeColor="accent6"/>
+        </w:rPr>
+        <w:t>La foto se llamaba defaul</w:t>
+      </w:r>
+      <w:r>
+        <w:rPr>
+          <w:color w:val="70AD47" w:themeColor="accent6"/>
+        </w:rPr>
+        <w:t>t</w:t>
+      </w:r>
+      <w:r>
+        <w:rPr>
+          <w:color w:val="70AD47" w:themeColor="accent6"/>
+        </w:rPr>
+        <w:t xml:space="preserve">.jpg no foto_perfil.jpg por eso la eliminaba </w:t>
+      </w:r>
+    </w:p>
+    <w:p/>
+    <w:p/>
+    <w:p>
+      <w:r>
+        <w:t>Modificar Evaluaciones:</w:t>
+      </w:r>
+    </w:p>
+    <w:p>
+      <w:pPr>
+        <w:pStyle w:val="Prrafodelista"/>
+        <w:numPr>
+          <w:ilvl w:val="0"/>
+          <w:numId w:val="12"/>
+        </w:numPr>
+        <w:rPr>
+          <w:color w:val="70AD47" w:themeColor="accent6"/>
+        </w:rPr>
+      </w:pPr>
+      <w:r>
+        <w:rPr>
+          <w:color w:val="70AD47" w:themeColor="accent6"/>
+        </w:rPr>
+        <w:t>Al seleccionar un ejercicio de fuerza (potencia) no me muestra los datos de peso corporal, peso externo y masa en el data table</w:t>
+      </w:r>
     </w:p>
     <w:p/>
     <w:p/>
@@ -130,22 +110,26 @@
           <w:ilvl w:val="0"/>
           <w:numId w:val="13"/>
         </w:numPr>
-      </w:pPr>
-      <w:r>
+        <w:rPr>
+          <w:color w:val="70AD47" w:themeColor="accent6"/>
+        </w:rPr>
+      </w:pPr>
+      <w:r>
+        <w:rPr>
+          <w:color w:val="70AD47" w:themeColor="accent6"/>
+        </w:rPr>
         <w:t>Q</w:t>
       </w:r>
       <w:r>
-        <w:t xml:space="preserve">uitarle la posibilidad de </w:t>
-      </w:r>
-      <w:proofErr w:type="gramStart"/>
-      <w:r>
-        <w:t>que</w:t>
-      </w:r>
-      <w:proofErr w:type="gramEnd"/>
-      <w:r>
-        <w:t xml:space="preserve"> a la hora de crear un nuevo ejercicio, pueda elegir si es de fuerza o no. Eso hay que esconderlo y poner que si o si al crear sean de fuerza.</w:t>
-      </w:r>
-      <w:r>
+        <w:rPr>
+          <w:color w:val="70AD47" w:themeColor="accent6"/>
+        </w:rPr>
+        <w:t>uitarle la posibilidad de que a la hora de crear un nuevo ejercicio, pueda elegir si es de fuerza o no. Eso hay que esconderlo y poner que si o si al crear sean de fuerza.</w:t>
+      </w:r>
+      <w:r>
+        <w:rPr>
+          <w:color w:val="70AD47" w:themeColor="accent6"/>
+        </w:rPr>
         <w:t xml:space="preserve"> Esto es para cuando ya lo entreguemos al programa.</w:t>
       </w:r>
     </w:p>
@@ -189,31 +173,39 @@
         <w:rPr>
           <w:b/>
         </w:rPr>
-        <w:t xml:space="preserve">Esto está comentado en el código, pero </w:t>
-      </w:r>
-      <w:proofErr w:type="spellStart"/>
+        <w:t>Esto está comentado en el código, pero nose porque lo habíamos sacado</w:t>
+      </w:r>
+      <w:r>
+        <w:t>.</w:t>
+      </w:r>
+      <w:r>
+        <w:t xml:space="preserve"> </w:t>
+      </w:r>
       <w:r>
         <w:rPr>
-          <w:b/>
+          <w:color w:val="FF0000"/>
         </w:rPr>
-        <w:t>nose</w:t>
-      </w:r>
-      <w:proofErr w:type="spellEnd"/>
+        <w:t xml:space="preserve">Que </w:t>
+      </w:r>
       <w:r>
         <w:rPr>
-          <w:b/>
+          <w:color w:val="FF0000"/>
         </w:rPr>
-        <w:t xml:space="preserve"> porque lo habíamos sacado</w:t>
-      </w:r>
-      <w:r>
-        <w:t>.</w:t>
-      </w:r>
-    </w:p>
-    <w:p>
-      <w:bookmarkStart w:id="0" w:name="_GoBack"/>
-      <w:bookmarkEnd w:id="0"/>
+        <w:t xml:space="preserve">te </w:t>
+      </w:r>
+      <w:r>
+        <w:rPr>
+          <w:color w:val="FF0000"/>
+        </w:rPr>
+        <w:t>da algún error ?</w:t>
+      </w:r>
     </w:p>
     <w:p/>
+    <w:p>
+      <w:r>
+        <w:t xml:space="preserve"> </w:t>
+      </w:r>
+    </w:p>
     <w:p/>
     <w:p>
       <w:r>
@@ -232,23 +224,20 @@
           <w:ilvl w:val="0"/>
           <w:numId w:val="13"/>
         </w:numPr>
-      </w:pPr>
-      <w:r>
-        <w:t xml:space="preserve">A la hora de realizar un pago, mostrar que el mes ya aparezca desde octubre, porque aparece a partir de Julio, y hasta que le entreguemos el programa va a quedar mejor que aparezca </w:t>
-      </w:r>
-      <w:proofErr w:type="gramStart"/>
-      <w:r>
-        <w:t>Octubre</w:t>
-      </w:r>
-      <w:proofErr w:type="gramEnd"/>
-      <w:r>
-        <w:t>.</w:t>
+        <w:rPr>
+          <w:color w:val="70AD47" w:themeColor="accent6"/>
+        </w:rPr>
+      </w:pPr>
+      <w:r>
+        <w:rPr>
+          <w:color w:val="70AD47" w:themeColor="accent6"/>
+        </w:rPr>
+        <w:t>A la hora de realizar un pago, mostrar que el mes ya aparezca desde octubre, porque aparece a partir de Julio, y hasta que le entreguemos el programa va a quedar mejor que aparezca Octubre.</w:t>
       </w:r>
     </w:p>
     <w:p/>
     <w:p>
       <w:r>
-        <w:lastRenderedPageBreak/>
         <w:t>Deudores:</w:t>
       </w:r>
     </w:p>
@@ -261,15 +250,7 @@
         </w:numPr>
       </w:pPr>
       <w:r>
-        <w:t xml:space="preserve">Realice el pago de </w:t>
-      </w:r>
-      <w:proofErr w:type="gramStart"/>
-      <w:r>
-        <w:t>Septiembre</w:t>
-      </w:r>
-      <w:proofErr w:type="gramEnd"/>
-      <w:r>
-        <w:t xml:space="preserve"> teniendo indicadores en Septiembre, hasta ahí </w:t>
+        <w:t xml:space="preserve">Realice el pago de Septiembre teniendo indicadores en Septiembre, hasta ahí </w:t>
       </w:r>
       <w:r>
         <w:t>está</w:t>
@@ -281,15 +262,7 @@
         <w:t>está</w:t>
       </w:r>
       <w:r>
-        <w:t xml:space="preserve"> bien. Pero cuando borro el indicador de octubre (porque </w:t>
-      </w:r>
-      <w:proofErr w:type="spellStart"/>
-      <w:r>
-        <w:t>ponele</w:t>
-      </w:r>
-      <w:proofErr w:type="spellEnd"/>
-      <w:r>
-        <w:t xml:space="preserve"> que se </w:t>
+        <w:t xml:space="preserve"> bien. Pero cuando borro el indicador de octubre (porque ponele que se </w:t>
       </w:r>
       <w:r>
         <w:t>equivocó</w:t>
@@ -307,15 +280,7 @@
         </w:numPr>
       </w:pPr>
       <w:r>
-        <w:t xml:space="preserve">Conforme a lo informado arriba. Si yo ahora hago un nuevo </w:t>
-      </w:r>
-      <w:proofErr w:type="gramStart"/>
-      <w:r>
-        <w:t>indicador</w:t>
-      </w:r>
-      <w:proofErr w:type="gramEnd"/>
-      <w:r>
-        <w:t xml:space="preserve"> pero del Mes de Noviembre (Octubre sigue sin tener indicadores y solo pague el mes de septiembre), me sigue figurando que debo solamente Octubre y no me aparece Noviembre.</w:t>
+        <w:t>Conforme a lo informado arriba. Si yo ahora hago un nuevo indicador pero del Mes de Noviembre (Octubre sigue sin tener indicadores y solo pague el mes de septiembre), me sigue figurando que debo solamente Octubre y no me aparece Noviembre.</w:t>
       </w:r>
     </w:p>
     <w:p>
@@ -327,15 +292,19 @@
         </w:numPr>
       </w:pPr>
       <w:r>
-        <w:t xml:space="preserve">Después lo que hice fue, agregar un nuevo indicador en </w:t>
-      </w:r>
-      <w:proofErr w:type="gramStart"/>
-      <w:r>
-        <w:t>Octubre</w:t>
-      </w:r>
-      <w:proofErr w:type="gramEnd"/>
-      <w:r>
-        <w:t>, y me sigue figurando que solo debo Octubre, cuando también tengo un indicador en noviembre.</w:t>
+        <w:t>Después lo que hice fue, agregar un nuevo indicador en Octubre, y me sigue figurando que solo debo Octubre, cuando también tengo un indicador en noviembre.</w:t>
+      </w:r>
+      <w:r>
+        <w:rPr>
+          <w:color w:val="70AD47" w:themeColor="accent6"/>
+        </w:rPr>
+        <w:t xml:space="preserve">EL problema era que en primer lugar, septiembre ya esta como mes pagado en la bd… en segundo como no se eliminan los indicadores sino que se les hace un softdelete los estaba consultando igual, ya modifique la consulta. </w:t>
+      </w:r>
+      <w:r>
+        <w:rPr>
+          <w:color w:val="FFC000"/>
+        </w:rPr>
+        <w:t>Hay que controlar el tema de fecha indicador y mes indicador,no entendo bien para que esta la fecha si ya esta el mes y biseverza jajaja ya que trabajamos con la fecha creo..</w:t>
       </w:r>
     </w:p>
     <w:p/>
@@ -365,8 +334,14 @@
           <w:ilvl w:val="0"/>
           <w:numId w:val="14"/>
         </w:numPr>
-      </w:pPr>
-      <w:r>
+        <w:rPr>
+          <w:color w:val="70AD47" w:themeColor="accent6"/>
+        </w:rPr>
+      </w:pPr>
+      <w:r>
+        <w:rPr>
+          <w:color w:val="70AD47" w:themeColor="accent6"/>
+        </w:rPr>
         <w:t>Eliminar esta opción.</w:t>
       </w:r>
     </w:p>
@@ -385,15 +360,7 @@
         </w:numPr>
       </w:pPr>
       <w:r>
-        <w:t xml:space="preserve">En el encabezado, arriba a la izquierda poner el logo del </w:t>
-      </w:r>
-      <w:proofErr w:type="spellStart"/>
-      <w:r>
-        <w:t>gym</w:t>
-      </w:r>
-      <w:proofErr w:type="spellEnd"/>
-      <w:r>
-        <w:t>. Luego en el medio poner la foto del cliente con sus datos a la derecha, tal cual como aparece en reportes por deportistas. Abajo poner en lo gráficos, en los posible que aparezcan 2 gráficos por líneas y darle un espaciado considerable entre líneas y líneas.</w:t>
+        <w:t>En el encabezado, arriba a la izquierda poner el logo del gym. Luego en el medio poner la foto del cliente con sus datos a la derecha, tal cual como aparece en reportes por deportistas. Abajo poner en lo gráficos, en los posible que aparezcan 2 gráficos por líneas y darle un espaciado considerable entre líneas y líneas.</w:t>
       </w:r>
     </w:p>
     <w:p>
@@ -405,15 +372,7 @@
         </w:numPr>
       </w:pPr>
       <w:r>
-        <w:t xml:space="preserve">Corregir en los </w:t>
-      </w:r>
-      <w:proofErr w:type="spellStart"/>
-      <w:r>
-        <w:t>graficos</w:t>
-      </w:r>
-      <w:proofErr w:type="spellEnd"/>
-      <w:r>
-        <w:t xml:space="preserve"> el nombre que aparece del ejercicio. Por ejemplo y elijo el ejercicio Remo entre un rango de fecha que me trae tres resultados, aparece repetido 3 veces el campo correspondiente a remo, en este caso máximo peso.</w:t>
+        <w:t>Corregir en los graficos el nombre que aparece del ejercicio. Por ejemplo y elijo el ejercicio Remo entre un rango de fecha que me trae tres resultados, aparece repetido 3 veces el campo correspondiente a remo, en este caso máximo peso.</w:t>
       </w:r>
     </w:p>
     <w:p>
@@ -425,72 +384,16 @@
         </w:numPr>
       </w:pPr>
       <w:r>
-        <w:t xml:space="preserve">Lo que nos pidió Vicky al último es lo siguiente: Actualmente el grafico de los ejercicios de fuerza o potencia solo </w:t>
-      </w:r>
-      <w:proofErr w:type="spellStart"/>
-      <w:r>
-        <w:t>muetran</w:t>
-      </w:r>
-      <w:proofErr w:type="spellEnd"/>
-      <w:r>
-        <w:t xml:space="preserve"> el </w:t>
-      </w:r>
-      <w:proofErr w:type="spellStart"/>
-      <w:r>
-        <w:t>rm</w:t>
-      </w:r>
-      <w:proofErr w:type="spellEnd"/>
-      <w:r>
-        <w:t xml:space="preserve">, entonces lo que </w:t>
-      </w:r>
-      <w:proofErr w:type="spellStart"/>
-      <w:r>
-        <w:t>el</w:t>
-      </w:r>
-      <w:proofErr w:type="spellEnd"/>
-      <w:r>
-        <w:t xml:space="preserve"> quiere es que cuando seleccione un ejercicio de fuerza o potencia (por </w:t>
-      </w:r>
-      <w:proofErr w:type="gramStart"/>
-      <w:r>
-        <w:t>ejemplo</w:t>
-      </w:r>
-      <w:proofErr w:type="gramEnd"/>
-      <w:r>
-        <w:t xml:space="preserve"> pecho), pueda seleccionar que quiere que aparezca en </w:t>
+        <w:t xml:space="preserve">Lo que nos pidió Vicky al último es lo siguiente: Actualmente el grafico de los ejercicios de fuerza o potencia solo muetran el rm, entonces lo que el quiere es que cuando seleccione un ejercicio de fuerza o potencia (por ejemplo pecho), pueda seleccionar que quiere que aparezca en </w:t>
       </w:r>
       <w:r>
         <w:t>gráfico</w:t>
       </w:r>
       <w:r>
-        <w:t xml:space="preserve">: Fuerza impulsiva, potencia, </w:t>
-      </w:r>
-      <w:proofErr w:type="spellStart"/>
-      <w:r>
-        <w:t>rm</w:t>
-      </w:r>
-      <w:proofErr w:type="spellEnd"/>
-      <w:r>
-        <w:t xml:space="preserve">, masa, etc., es decir que pueda seleccionar algún campo de los ejercicios de fuerza. El grafico solo debe llevar 1 </w:t>
-      </w:r>
-      <w:proofErr w:type="spellStart"/>
-      <w:r>
-        <w:t>unico</w:t>
-      </w:r>
-      <w:proofErr w:type="spellEnd"/>
-      <w:r>
-        <w:t xml:space="preserve"> campo que el elija y todos los resultados deben salir del registro </w:t>
-      </w:r>
-      <w:r>
-        <w:t xml:space="preserve">MEJOR SERIE, solamente el </w:t>
-      </w:r>
-      <w:proofErr w:type="spellStart"/>
-      <w:r>
-        <w:t>rm</w:t>
-      </w:r>
-      <w:proofErr w:type="spellEnd"/>
-      <w:r>
-        <w:t xml:space="preserve"> debe salir de LA ULTIMA SERIE.</w:t>
+        <w:t xml:space="preserve">: Fuerza impulsiva, potencia, rm, masa, etc., es decir que pueda seleccionar algún campo de los ejercicios de fuerza. El grafico solo debe llevar 1 unico campo que el elija y todos los resultados deben salir del registro </w:t>
+      </w:r>
+      <w:r>
+        <w:t>MEJOR SERIE, solamente el rm debe salir de LA ULTIMA SERIE.</w:t>
       </w:r>
     </w:p>
     <w:p>
@@ -502,40 +405,33 @@
         </w:numPr>
       </w:pPr>
       <w:r>
-        <w:t xml:space="preserve">Así mismo, debe poder poner en una misma impresión varios gráficos del mismo ejercicio. Por ejemplo, que en la primera línea salga pecho-&gt;potencia impulsiva con el grafica de salto </w:t>
-      </w:r>
-      <w:proofErr w:type="spellStart"/>
-      <w:r>
-        <w:t>sj</w:t>
-      </w:r>
-      <w:proofErr w:type="spellEnd"/>
-      <w:r>
-        <w:t>. En la segunda línea el grafico de pecho-&gt;</w:t>
-      </w:r>
-      <w:proofErr w:type="spellStart"/>
-      <w:r>
-        <w:t>rm</w:t>
-      </w:r>
-      <w:proofErr w:type="spellEnd"/>
-      <w:r>
-        <w:t xml:space="preserve"> con remo, en el tercero pecho-&gt;</w:t>
-      </w:r>
-      <w:proofErr w:type="spellStart"/>
-      <w:r>
-        <w:t>velocidad_impulsiva</w:t>
-      </w:r>
-      <w:proofErr w:type="spellEnd"/>
-      <w:r>
-        <w:t xml:space="preserve"> con el grafico de velocidad 10 </w:t>
-      </w:r>
-      <w:proofErr w:type="spellStart"/>
-      <w:r>
-        <w:t>mts</w:t>
-      </w:r>
-      <w:proofErr w:type="spellEnd"/>
-      <w:r>
-        <w:t>.</w:t>
-      </w:r>
+        <w:t xml:space="preserve">Así mismo, debe poder poner en una misma impresión varios gráficos del mismo ejercicio. Por ejemplo, que en la primera línea salga pecho-&gt;potencia impulsiva con el </w:t>
+      </w:r>
+      <w:r>
+        <w:lastRenderedPageBreak/>
+        <w:t>grafica de salto sj. En la segunda línea el grafico de pecho-&gt;rm con remo, en el tercero pecho-&gt;velocidad_impulsiva con el grafico de velocidad 10 mts.</w:t>
+      </w:r>
+    </w:p>
+    <w:p>
+      <w:pPr>
+        <w:rPr>
+          <w:color w:val="FFC000"/>
+        </w:rPr>
+      </w:pPr>
+      <w:r>
+        <w:rPr>
+          <w:color w:val="FFC000"/>
+        </w:rPr>
+        <w:t>Mostrar graficos diferentes para un mismo ejercicio pero con diferentes campos (rm,masa,etc) es un quilombo, por eso los muestra en un mismo grafico.</w:t>
+      </w:r>
+      <w:r>
+        <w:rPr>
+          <w:color w:val="FFC000"/>
+        </w:rPr>
+        <w:t xml:space="preserve"> Falta agregar información del perfil del cliente al imprimir.</w:t>
+      </w:r>
+      <w:bookmarkStart w:id="0" w:name="_GoBack"/>
+      <w:bookmarkEnd w:id="0"/>
     </w:p>
     <w:p>
       <w:pPr>
@@ -564,8 +460,8 @@
 </file>
 
 <file path=word/numbering.xml><?xml version="1.0" encoding="utf-8"?>
-<w:numbering xmlns:wpc="http://schemas.microsoft.com/office/word/2010/wordprocessingCanvas" xmlns:cx="http://schemas.microsoft.com/office/drawing/2014/chartex" xmlns:mc="http://schemas.openxmlformats.org/markup-compatibility/2006" xmlns:o="urn:schemas-microsoft-com:office:office" xmlns:r="http://schemas.openxmlformats.org/officeDocument/2006/relationships" xmlns:m="http://schemas.openxmlformats.org/officeDocument/2006/math" xmlns:v="urn:schemas-microsoft-com:vml" xmlns:wp14="http://schemas.microsoft.com/office/word/2010/wordprocessingDrawing" xmlns:wp="http://schemas.openxmlformats.org/drawingml/2006/wordprocessingDrawing" xmlns:w10="urn:schemas-microsoft-com:office:word" xmlns:w="http://schemas.openxmlformats.org/wordprocessingml/2006/main" xmlns:w14="http://schemas.microsoft.com/office/word/2010/wordml" xmlns:w15="http://schemas.microsoft.com/office/word/2012/wordml" xmlns:w16se="http://schemas.microsoft.com/office/word/2015/wordml/symex" xmlns:wpg="http://schemas.microsoft.com/office/word/2010/wordprocessingGroup" xmlns:wpi="http://schemas.microsoft.com/office/word/2010/wordprocessingInk" xmlns:wne="http://schemas.microsoft.com/office/word/2006/wordml" xmlns:wps="http://schemas.microsoft.com/office/word/2010/wordprocessingShape" mc:Ignorable="w14 w15 w16se wp14">
-  <w:abstractNum w:abstractNumId="0" w15:restartNumberingAfterBreak="0">
+<w:numbering xmlns:wpc="http://schemas.microsoft.com/office/word/2010/wordprocessingCanvas" xmlns:mc="http://schemas.openxmlformats.org/markup-compatibility/2006" xmlns:o="urn:schemas-microsoft-com:office:office" xmlns:r="http://schemas.openxmlformats.org/officeDocument/2006/relationships" xmlns:m="http://schemas.openxmlformats.org/officeDocument/2006/math" xmlns:v="urn:schemas-microsoft-com:vml" xmlns:wp14="http://schemas.microsoft.com/office/word/2010/wordprocessingDrawing" xmlns:wp="http://schemas.openxmlformats.org/drawingml/2006/wordprocessingDrawing" xmlns:w10="urn:schemas-microsoft-com:office:word" xmlns:w="http://schemas.openxmlformats.org/wordprocessingml/2006/main" xmlns:w14="http://schemas.microsoft.com/office/word/2010/wordml" xmlns:w15="http://schemas.microsoft.com/office/word/2012/wordml" xmlns:wpg="http://schemas.microsoft.com/office/word/2010/wordprocessingGroup" xmlns:wpi="http://schemas.microsoft.com/office/word/2010/wordprocessingInk" xmlns:wne="http://schemas.microsoft.com/office/word/2006/wordml" xmlns:wps="http://schemas.microsoft.com/office/word/2010/wordprocessingShape" mc:Ignorable="w14 w15 wp14">
+  <w:abstractNum w:abstractNumId="0">
     <w:nsid w:val="0F81004F"/>
     <w:multiLevelType w:val="hybridMultilevel"/>
     <w:tmpl w:val="1C508CD0"/>
@@ -678,7 +574,7 @@
       </w:rPr>
     </w:lvl>
   </w:abstractNum>
-  <w:abstractNum w:abstractNumId="1" w15:restartNumberingAfterBreak="0">
+  <w:abstractNum w:abstractNumId="1">
     <w:nsid w:val="112F646E"/>
     <w:multiLevelType w:val="hybridMultilevel"/>
     <w:tmpl w:val="D00AB61C"/>
@@ -791,7 +687,7 @@
       </w:rPr>
     </w:lvl>
   </w:abstractNum>
-  <w:abstractNum w:abstractNumId="2" w15:restartNumberingAfterBreak="0">
+  <w:abstractNum w:abstractNumId="2">
     <w:nsid w:val="2DA261EF"/>
     <w:multiLevelType w:val="hybridMultilevel"/>
     <w:tmpl w:val="08805F7E"/>
@@ -904,7 +800,7 @@
       </w:rPr>
     </w:lvl>
   </w:abstractNum>
-  <w:abstractNum w:abstractNumId="3" w15:restartNumberingAfterBreak="0">
+  <w:abstractNum w:abstractNumId="3">
     <w:nsid w:val="2E941A11"/>
     <w:multiLevelType w:val="hybridMultilevel"/>
     <w:tmpl w:val="2408C81E"/>
@@ -1017,7 +913,7 @@
       </w:rPr>
     </w:lvl>
   </w:abstractNum>
-  <w:abstractNum w:abstractNumId="4" w15:restartNumberingAfterBreak="0">
+  <w:abstractNum w:abstractNumId="4">
     <w:nsid w:val="347C2B93"/>
     <w:multiLevelType w:val="hybridMultilevel"/>
     <w:tmpl w:val="DC842C6C"/>
@@ -1130,7 +1026,7 @@
       </w:rPr>
     </w:lvl>
   </w:abstractNum>
-  <w:abstractNum w:abstractNumId="5" w15:restartNumberingAfterBreak="0">
+  <w:abstractNum w:abstractNumId="5">
     <w:nsid w:val="46EF0BE4"/>
     <w:multiLevelType w:val="hybridMultilevel"/>
     <w:tmpl w:val="BD82B4D2"/>
@@ -1243,7 +1139,7 @@
       </w:rPr>
     </w:lvl>
   </w:abstractNum>
-  <w:abstractNum w:abstractNumId="6" w15:restartNumberingAfterBreak="0">
+  <w:abstractNum w:abstractNumId="6">
     <w:nsid w:val="4889746F"/>
     <w:multiLevelType w:val="hybridMultilevel"/>
     <w:tmpl w:val="81A2A688"/>
@@ -1356,7 +1252,7 @@
       </w:rPr>
     </w:lvl>
   </w:abstractNum>
-  <w:abstractNum w:abstractNumId="7" w15:restartNumberingAfterBreak="0">
+  <w:abstractNum w:abstractNumId="7">
     <w:nsid w:val="4C2A240C"/>
     <w:multiLevelType w:val="hybridMultilevel"/>
     <w:tmpl w:val="541659F6"/>
@@ -1469,7 +1365,7 @@
       </w:rPr>
     </w:lvl>
   </w:abstractNum>
-  <w:abstractNum w:abstractNumId="8" w15:restartNumberingAfterBreak="0">
+  <w:abstractNum w:abstractNumId="8">
     <w:nsid w:val="4DEC28C0"/>
     <w:multiLevelType w:val="hybridMultilevel"/>
     <w:tmpl w:val="0F3A928C"/>
@@ -1582,7 +1478,7 @@
       </w:rPr>
     </w:lvl>
   </w:abstractNum>
-  <w:abstractNum w:abstractNumId="9" w15:restartNumberingAfterBreak="0">
+  <w:abstractNum w:abstractNumId="9">
     <w:nsid w:val="4E817CD6"/>
     <w:multiLevelType w:val="hybridMultilevel"/>
     <w:tmpl w:val="2020BE12"/>
@@ -1695,7 +1591,7 @@
       </w:rPr>
     </w:lvl>
   </w:abstractNum>
-  <w:abstractNum w:abstractNumId="10" w15:restartNumberingAfterBreak="0">
+  <w:abstractNum w:abstractNumId="10">
     <w:nsid w:val="52F95924"/>
     <w:multiLevelType w:val="hybridMultilevel"/>
     <w:tmpl w:val="E1D89942"/>
@@ -1808,7 +1704,7 @@
       </w:rPr>
     </w:lvl>
   </w:abstractNum>
-  <w:abstractNum w:abstractNumId="11" w15:restartNumberingAfterBreak="0">
+  <w:abstractNum w:abstractNumId="11">
     <w:nsid w:val="53CF01A4"/>
     <w:multiLevelType w:val="hybridMultilevel"/>
     <w:tmpl w:val="2EFE33E0"/>
@@ -1921,7 +1817,7 @@
       </w:rPr>
     </w:lvl>
   </w:abstractNum>
-  <w:abstractNum w:abstractNumId="12" w15:restartNumberingAfterBreak="0">
+  <w:abstractNum w:abstractNumId="12">
     <w:nsid w:val="71202A1E"/>
     <w:multiLevelType w:val="hybridMultilevel"/>
     <w:tmpl w:val="C7AA4DF0"/>
@@ -2034,7 +1930,7 @@
       </w:rPr>
     </w:lvl>
   </w:abstractNum>
-  <w:abstractNum w:abstractNumId="13" w15:restartNumberingAfterBreak="0">
+  <w:abstractNum w:abstractNumId="13">
     <w:nsid w:val="7C36093E"/>
     <w:multiLevelType w:val="hybridMultilevel"/>
     <w:tmpl w:val="2C841F96"/>
@@ -2193,7 +2089,7 @@
 </file>
 
 <file path=word/styles.xml><?xml version="1.0" encoding="utf-8"?>
-<w:styles xmlns:mc="http://schemas.openxmlformats.org/markup-compatibility/2006" xmlns:r="http://schemas.openxmlformats.org/officeDocument/2006/relationships" xmlns:w="http://schemas.openxmlformats.org/wordprocessingml/2006/main" xmlns:w14="http://schemas.microsoft.com/office/word/2010/wordml" xmlns:w15="http://schemas.microsoft.com/office/word/2012/wordml" xmlns:w16se="http://schemas.microsoft.com/office/word/2015/wordml/symex" mc:Ignorable="w14 w15 w16se">
+<w:styles xmlns:mc="http://schemas.openxmlformats.org/markup-compatibility/2006" xmlns:r="http://schemas.openxmlformats.org/officeDocument/2006/relationships" xmlns:w="http://schemas.openxmlformats.org/wordprocessingml/2006/main" xmlns:w14="http://schemas.microsoft.com/office/word/2010/wordml" xmlns:w15="http://schemas.microsoft.com/office/word/2012/wordml" mc:Ignorable="w14 w15">
   <w:docDefaults>
     <w:rPrDefault>
       <w:rPr>

</xml_diff>

<commit_message>
Le agregue dos meses mas a los indicadores mensuales y agrande la hoja de impresion antes de imprimir
</commit_message>
<xml_diff>
--- a/Nuevos errores jaja.docx
+++ b/Nuevos errores jaja.docx
@@ -79,19 +79,33 @@
           <w:ilvl w:val="0"/>
           <w:numId w:val="13"/>
         </w:numPr>
-      </w:pPr>
+        <w:rPr>
+          <w:color w:val="70AD47" w:themeColor="accent6"/>
+        </w:rPr>
+      </w:pPr>
+      <w:bookmarkStart w:id="0" w:name="_GoBack"/>
       <w:r>
+        <w:rPr>
+          <w:color w:val="70AD47" w:themeColor="accent6"/>
+        </w:rPr>
         <w:t xml:space="preserve">Permitir </w:t>
       </w:r>
       <w:proofErr w:type="gramStart"/>
       <w:r>
+        <w:rPr>
+          <w:color w:val="70AD47" w:themeColor="accent6"/>
+        </w:rPr>
         <w:t>que</w:t>
       </w:r>
       <w:proofErr w:type="gramEnd"/>
       <w:r>
+        <w:rPr>
+          <w:color w:val="70AD47" w:themeColor="accent6"/>
+        </w:rPr>
         <w:t xml:space="preserve"> a la hora de buscar un mes, aparezcan 2 o 3 meses antes del actual. Porque estamos en octubre y ya me deja consultar los indicadores mensuales de septiembre.</w:t>
       </w:r>
     </w:p>
+    <w:bookmarkEnd w:id="0"/>
     <w:p/>
     <w:p>
       <w:r>
@@ -181,8 +195,6 @@
           <w:numId w:val="14"/>
         </w:numPr>
       </w:pPr>
-      <w:bookmarkStart w:id="0" w:name="_GoBack"/>
-      <w:bookmarkEnd w:id="0"/>
       <w:r>
         <w:t>Los gráficos como aparecen antes de presionar el botón imprimir están bien, pero luego al presionar imprimir, se ponen 1 debajo del otro.</w:t>
       </w:r>

</xml_diff>

<commit_message>
cambio en word errores
</commit_message>
<xml_diff>
--- a/Nuevos errores jaja.docx
+++ b/Nuevos errores jaja.docx
@@ -1,8 +1,13 @@
 
 <file path=word/document.xml><?xml version="1.0" encoding="utf-8"?>
-<w:document xmlns:wpc="http://schemas.microsoft.com/office/word/2010/wordprocessingCanvas" xmlns:cx="http://schemas.microsoft.com/office/drawing/2014/chartex" xmlns:mc="http://schemas.openxmlformats.org/markup-compatibility/2006" xmlns:o="urn:schemas-microsoft-com:office:office" xmlns:r="http://schemas.openxmlformats.org/officeDocument/2006/relationships" xmlns:m="http://schemas.openxmlformats.org/officeDocument/2006/math" xmlns:v="urn:schemas-microsoft-com:vml" xmlns:wp14="http://schemas.microsoft.com/office/word/2010/wordprocessingDrawing" xmlns:wp="http://schemas.openxmlformats.org/drawingml/2006/wordprocessingDrawing" xmlns:w10="urn:schemas-microsoft-com:office:word" xmlns:w="http://schemas.openxmlformats.org/wordprocessingml/2006/main" xmlns:w14="http://schemas.microsoft.com/office/word/2010/wordml" xmlns:w15="http://schemas.microsoft.com/office/word/2012/wordml" xmlns:w16se="http://schemas.microsoft.com/office/word/2015/wordml/symex" xmlns:wpg="http://schemas.microsoft.com/office/word/2010/wordprocessingGroup" xmlns:wpi="http://schemas.microsoft.com/office/word/2010/wordprocessingInk" xmlns:wne="http://schemas.microsoft.com/office/word/2006/wordml" xmlns:wps="http://schemas.microsoft.com/office/word/2010/wordprocessingShape" mc:Ignorable="w14 w15 w16se wp14">
+<w:document xmlns:wpc="http://schemas.microsoft.com/office/word/2010/wordprocessingCanvas" xmlns:mc="http://schemas.openxmlformats.org/markup-compatibility/2006" xmlns:o="urn:schemas-microsoft-com:office:office" xmlns:r="http://schemas.openxmlformats.org/officeDocument/2006/relationships" xmlns:m="http://schemas.openxmlformats.org/officeDocument/2006/math" xmlns:v="urn:schemas-microsoft-com:vml" xmlns:wp14="http://schemas.microsoft.com/office/word/2010/wordprocessingDrawing" xmlns:wp="http://schemas.openxmlformats.org/drawingml/2006/wordprocessingDrawing" xmlns:w10="urn:schemas-microsoft-com:office:word" xmlns:w="http://schemas.openxmlformats.org/wordprocessingml/2006/main" xmlns:w14="http://schemas.microsoft.com/office/word/2010/wordml" xmlns:w15="http://schemas.microsoft.com/office/word/2012/wordml" xmlns:wpg="http://schemas.microsoft.com/office/word/2010/wordprocessingGroup" xmlns:wpi="http://schemas.microsoft.com/office/word/2010/wordprocessingInk" xmlns:wne="http://schemas.microsoft.com/office/word/2006/wordml" xmlns:wps="http://schemas.microsoft.com/office/word/2010/wordprocessingShape" mc:Ignorable="w14 w15 wp14">
   <w:body>
     <w:p>
+      <w:r>
+        <w:t xml:space="preserve">LOS </w:t>
+      </w:r>
+      <w:bookmarkStart w:id="0" w:name="_GoBack"/>
+      <w:bookmarkEnd w:id="0"/>
       <w:r>
         <w:t>CLIENTES:</w:t>
       </w:r>
@@ -28,23 +33,13 @@
         </w:numPr>
       </w:pPr>
       <w:r>
-        <w:t xml:space="preserve">A la hora de hacer una serie de </w:t>
-      </w:r>
-      <w:proofErr w:type="gramStart"/>
-      <w:r>
-        <w:t>pecho</w:t>
-      </w:r>
-      <w:proofErr w:type="gramEnd"/>
-      <w:r>
-        <w:t xml:space="preserve"> por ejemplo, graba bien, salvo si me pongo a eliminar series y crear nuevas a cada rato. La idea es que Vicky no haga esto. Pero si me equivoco una vez, y luego genero otra de nuevo, si lo graba bien.</w:t>
+        <w:t>A la hora de hacer una serie de pecho por ejemplo, graba bien, salvo si me pongo a eliminar series y crear nuevas a cada rato. La idea es que Vicky no haga esto. Pero si me equivoco una vez, y luego genero otra de nuevo, si lo graba bien.</w:t>
       </w:r>
     </w:p>
     <w:p/>
     <w:p/>
     <w:p/>
     <w:p>
-      <w:bookmarkStart w:id="0" w:name="_GoBack"/>
-      <w:bookmarkEnd w:id="0"/>
       <w:r>
         <w:t>REPORTES</w:t>
       </w:r>
@@ -67,11 +62,11 @@
         </w:numPr>
       </w:pPr>
       <w:r>
-        <w:t>Donde dice reporte de</w:t>
+        <w:t xml:space="preserve">Donde dice reporte de </w:t>
       </w:r>
       <w:proofErr w:type="gramStart"/>
       <w:r>
-        <w:t xml:space="preserve"> ..</w:t>
+        <w:t>..</w:t>
       </w:r>
       <w:proofErr w:type="gramEnd"/>
       <w:r>
@@ -127,8 +122,8 @@
 </file>
 
 <file path=word/numbering.xml><?xml version="1.0" encoding="utf-8"?>
-<w:numbering xmlns:wpc="http://schemas.microsoft.com/office/word/2010/wordprocessingCanvas" xmlns:cx="http://schemas.microsoft.com/office/drawing/2014/chartex" xmlns:mc="http://schemas.openxmlformats.org/markup-compatibility/2006" xmlns:o="urn:schemas-microsoft-com:office:office" xmlns:r="http://schemas.openxmlformats.org/officeDocument/2006/relationships" xmlns:m="http://schemas.openxmlformats.org/officeDocument/2006/math" xmlns:v="urn:schemas-microsoft-com:vml" xmlns:wp14="http://schemas.microsoft.com/office/word/2010/wordprocessingDrawing" xmlns:wp="http://schemas.openxmlformats.org/drawingml/2006/wordprocessingDrawing" xmlns:w10="urn:schemas-microsoft-com:office:word" xmlns:w="http://schemas.openxmlformats.org/wordprocessingml/2006/main" xmlns:w14="http://schemas.microsoft.com/office/word/2010/wordml" xmlns:w15="http://schemas.microsoft.com/office/word/2012/wordml" xmlns:w16se="http://schemas.microsoft.com/office/word/2015/wordml/symex" xmlns:wpg="http://schemas.microsoft.com/office/word/2010/wordprocessingGroup" xmlns:wpi="http://schemas.microsoft.com/office/word/2010/wordprocessingInk" xmlns:wne="http://schemas.microsoft.com/office/word/2006/wordml" xmlns:wps="http://schemas.microsoft.com/office/word/2010/wordprocessingShape" mc:Ignorable="w14 w15 w16se wp14">
-  <w:abstractNum w:abstractNumId="0" w15:restartNumberingAfterBreak="0">
+<w:numbering xmlns:wpc="http://schemas.microsoft.com/office/word/2010/wordprocessingCanvas" xmlns:mc="http://schemas.openxmlformats.org/markup-compatibility/2006" xmlns:o="urn:schemas-microsoft-com:office:office" xmlns:r="http://schemas.openxmlformats.org/officeDocument/2006/relationships" xmlns:m="http://schemas.openxmlformats.org/officeDocument/2006/math" xmlns:v="urn:schemas-microsoft-com:vml" xmlns:wp14="http://schemas.microsoft.com/office/word/2010/wordprocessingDrawing" xmlns:wp="http://schemas.openxmlformats.org/drawingml/2006/wordprocessingDrawing" xmlns:w10="urn:schemas-microsoft-com:office:word" xmlns:w="http://schemas.openxmlformats.org/wordprocessingml/2006/main" xmlns:w14="http://schemas.microsoft.com/office/word/2010/wordml" xmlns:w15="http://schemas.microsoft.com/office/word/2012/wordml" xmlns:wpg="http://schemas.microsoft.com/office/word/2010/wordprocessingGroup" xmlns:wpi="http://schemas.microsoft.com/office/word/2010/wordprocessingInk" xmlns:wne="http://schemas.microsoft.com/office/word/2006/wordml" xmlns:wps="http://schemas.microsoft.com/office/word/2010/wordprocessingShape" mc:Ignorable="w14 w15 wp14">
+  <w:abstractNum w:abstractNumId="0">
     <w:nsid w:val="0F81004F"/>
     <w:multiLevelType w:val="hybridMultilevel"/>
     <w:tmpl w:val="1C508CD0"/>
@@ -241,7 +236,7 @@
       </w:rPr>
     </w:lvl>
   </w:abstractNum>
-  <w:abstractNum w:abstractNumId="1" w15:restartNumberingAfterBreak="0">
+  <w:abstractNum w:abstractNumId="1">
     <w:nsid w:val="112F646E"/>
     <w:multiLevelType w:val="hybridMultilevel"/>
     <w:tmpl w:val="D00AB61C"/>
@@ -354,7 +349,7 @@
       </w:rPr>
     </w:lvl>
   </w:abstractNum>
-  <w:abstractNum w:abstractNumId="2" w15:restartNumberingAfterBreak="0">
+  <w:abstractNum w:abstractNumId="2">
     <w:nsid w:val="2DA261EF"/>
     <w:multiLevelType w:val="hybridMultilevel"/>
     <w:tmpl w:val="08805F7E"/>
@@ -467,7 +462,7 @@
       </w:rPr>
     </w:lvl>
   </w:abstractNum>
-  <w:abstractNum w:abstractNumId="3" w15:restartNumberingAfterBreak="0">
+  <w:abstractNum w:abstractNumId="3">
     <w:nsid w:val="2E941A11"/>
     <w:multiLevelType w:val="hybridMultilevel"/>
     <w:tmpl w:val="2408C81E"/>
@@ -580,7 +575,7 @@
       </w:rPr>
     </w:lvl>
   </w:abstractNum>
-  <w:abstractNum w:abstractNumId="4" w15:restartNumberingAfterBreak="0">
+  <w:abstractNum w:abstractNumId="4">
     <w:nsid w:val="347C2B93"/>
     <w:multiLevelType w:val="hybridMultilevel"/>
     <w:tmpl w:val="DC842C6C"/>
@@ -693,7 +688,7 @@
       </w:rPr>
     </w:lvl>
   </w:abstractNum>
-  <w:abstractNum w:abstractNumId="5" w15:restartNumberingAfterBreak="0">
+  <w:abstractNum w:abstractNumId="5">
     <w:nsid w:val="46EF0BE4"/>
     <w:multiLevelType w:val="hybridMultilevel"/>
     <w:tmpl w:val="BD82B4D2"/>
@@ -806,7 +801,7 @@
       </w:rPr>
     </w:lvl>
   </w:abstractNum>
-  <w:abstractNum w:abstractNumId="6" w15:restartNumberingAfterBreak="0">
+  <w:abstractNum w:abstractNumId="6">
     <w:nsid w:val="4889746F"/>
     <w:multiLevelType w:val="hybridMultilevel"/>
     <w:tmpl w:val="81A2A688"/>
@@ -919,7 +914,7 @@
       </w:rPr>
     </w:lvl>
   </w:abstractNum>
-  <w:abstractNum w:abstractNumId="7" w15:restartNumberingAfterBreak="0">
+  <w:abstractNum w:abstractNumId="7">
     <w:nsid w:val="4C2A240C"/>
     <w:multiLevelType w:val="hybridMultilevel"/>
     <w:tmpl w:val="541659F6"/>
@@ -1032,7 +1027,7 @@
       </w:rPr>
     </w:lvl>
   </w:abstractNum>
-  <w:abstractNum w:abstractNumId="8" w15:restartNumberingAfterBreak="0">
+  <w:abstractNum w:abstractNumId="8">
     <w:nsid w:val="4DEC28C0"/>
     <w:multiLevelType w:val="hybridMultilevel"/>
     <w:tmpl w:val="0F3A928C"/>
@@ -1145,7 +1140,7 @@
       </w:rPr>
     </w:lvl>
   </w:abstractNum>
-  <w:abstractNum w:abstractNumId="9" w15:restartNumberingAfterBreak="0">
+  <w:abstractNum w:abstractNumId="9">
     <w:nsid w:val="4E817CD6"/>
     <w:multiLevelType w:val="hybridMultilevel"/>
     <w:tmpl w:val="F498FA7A"/>
@@ -1258,7 +1253,7 @@
       </w:rPr>
     </w:lvl>
   </w:abstractNum>
-  <w:abstractNum w:abstractNumId="10" w15:restartNumberingAfterBreak="0">
+  <w:abstractNum w:abstractNumId="10">
     <w:nsid w:val="52F95924"/>
     <w:multiLevelType w:val="hybridMultilevel"/>
     <w:tmpl w:val="E1D89942"/>
@@ -1371,7 +1366,7 @@
       </w:rPr>
     </w:lvl>
   </w:abstractNum>
-  <w:abstractNum w:abstractNumId="11" w15:restartNumberingAfterBreak="0">
+  <w:abstractNum w:abstractNumId="11">
     <w:nsid w:val="53CF01A4"/>
     <w:multiLevelType w:val="hybridMultilevel"/>
     <w:tmpl w:val="2EFE33E0"/>
@@ -1484,7 +1479,7 @@
       </w:rPr>
     </w:lvl>
   </w:abstractNum>
-  <w:abstractNum w:abstractNumId="12" w15:restartNumberingAfterBreak="0">
+  <w:abstractNum w:abstractNumId="12">
     <w:nsid w:val="71202A1E"/>
     <w:multiLevelType w:val="hybridMultilevel"/>
     <w:tmpl w:val="C7AA4DF0"/>
@@ -1597,7 +1592,7 @@
       </w:rPr>
     </w:lvl>
   </w:abstractNum>
-  <w:abstractNum w:abstractNumId="13" w15:restartNumberingAfterBreak="0">
+  <w:abstractNum w:abstractNumId="13">
     <w:nsid w:val="7C36093E"/>
     <w:multiLevelType w:val="hybridMultilevel"/>
     <w:tmpl w:val="2C841F96"/>
@@ -1756,7 +1751,7 @@
 </file>
 
 <file path=word/styles.xml><?xml version="1.0" encoding="utf-8"?>
-<w:styles xmlns:mc="http://schemas.openxmlformats.org/markup-compatibility/2006" xmlns:r="http://schemas.openxmlformats.org/officeDocument/2006/relationships" xmlns:w="http://schemas.openxmlformats.org/wordprocessingml/2006/main" xmlns:w14="http://schemas.microsoft.com/office/word/2010/wordml" xmlns:w15="http://schemas.microsoft.com/office/word/2012/wordml" xmlns:w16se="http://schemas.microsoft.com/office/word/2015/wordml/symex" mc:Ignorable="w14 w15 w16se">
+<w:styles xmlns:mc="http://schemas.openxmlformats.org/markup-compatibility/2006" xmlns:r="http://schemas.openxmlformats.org/officeDocument/2006/relationships" xmlns:w="http://schemas.openxmlformats.org/wordprocessingml/2006/main" xmlns:w14="http://schemas.microsoft.com/office/word/2010/wordml" xmlns:w15="http://schemas.microsoft.com/office/word/2012/wordml" mc:Ignorable="w14 w15">
   <w:docDefaults>
     <w:rPrDefault>
       <w:rPr>

</xml_diff>